<commit_message>
update diagramme de classe
</commit_message>
<xml_diff>
--- a/rapport/rapport.docx
+++ b/rapport/rapport.docx
@@ -609,10 +609,10 @@
           <w:noProof/>
         </w:rPr>
         <w:drawing>
-          <wp:inline distT="0" distB="0" distL="0" distR="0" wp14:anchorId="6F7626FE" wp14:editId="48858ED8">
-            <wp:extent cx="5339705" cy="3453765"/>
+          <wp:inline distT="0" distB="0" distL="0" distR="0" wp14:anchorId="0A248548" wp14:editId="307170C2">
+            <wp:extent cx="5255812" cy="3453765"/>
             <wp:effectExtent l="0" t="0" r="0" b="0"/>
-            <wp:docPr id="2" name="Image 2"/>
+            <wp:docPr id="1" name="Image 1"/>
             <wp:cNvGraphicFramePr>
               <a:graphicFrameLocks xmlns:a="http://schemas.openxmlformats.org/drawingml/2006/main" noChangeAspect="1"/>
             </wp:cNvGraphicFramePr>
@@ -620,7 +620,7 @@
               <a:graphicData uri="http://schemas.openxmlformats.org/drawingml/2006/picture">
                 <pic:pic xmlns:pic="http://schemas.openxmlformats.org/drawingml/2006/picture">
                   <pic:nvPicPr>
-                    <pic:cNvPr id="2" name="Image 2"/>
+                    <pic:cNvPr id="1" name="Image 1"/>
                     <pic:cNvPicPr/>
                   </pic:nvPicPr>
                   <pic:blipFill rotWithShape="1">
@@ -631,13 +631,13 @@
                         </a:ext>
                       </a:extLst>
                     </a:blip>
-                    <a:srcRect r="7308"/>
+                    <a:srcRect r="8765"/>
                     <a:stretch/>
                   </pic:blipFill>
                   <pic:spPr bwMode="auto">
                     <a:xfrm>
                       <a:off x="0" y="0"/>
-                      <a:ext cx="5339705" cy="3453765"/>
+                      <a:ext cx="5255812" cy="3453765"/>
                     </a:xfrm>
                     <a:prstGeom prst="rect">
                       <a:avLst/>
@@ -739,8 +739,13 @@
     </w:p>
     <w:p/>
     <w:p>
-      <w:r>
-        <w:t xml:space="preserve">/!\ Nous avons convenus ensemble que nous pouvions rajouter </w:t>
+      <w:proofErr w:type="gramStart"/>
+      <w:r>
+        <w:t>/!\</w:t>
+      </w:r>
+      <w:proofErr w:type="gramEnd"/>
+      <w:r>
+        <w:t xml:space="preserve"> Nous avons convenus ensemble que nous pouvions rajouter </w:t>
       </w:r>
       <w:r>
         <w:t>deux</w:t>

</xml_diff>

<commit_message>
page de garde du rapport
</commit_message>
<xml_diff>
--- a/rapport/rapport.docx
+++ b/rapport/rapport.docx
@@ -5,23 +5,357 @@
     <w:p>
       <w:pPr>
         <w:jc w:val="center"/>
+      </w:pPr>
+      <w:r>
+        <w:t>Université de Paris – Rives de Seine</w:t>
+      </w:r>
+    </w:p>
+    <w:p>
+      <w:pPr>
+        <w:spacing w:after="160" w:line="259" w:lineRule="auto"/>
         <w:rPr>
           <w:b/>
           <w:bCs/>
-        </w:rPr>
-      </w:pPr>
-      <w:r>
+          <w:sz w:val="28"/>
+          <w:szCs w:val="28"/>
+        </w:rPr>
+      </w:pPr>
+    </w:p>
+    <w:p>
+      <w:pPr>
+        <w:spacing w:after="160" w:line="259" w:lineRule="auto"/>
         <w:rPr>
           <w:b/>
           <w:bCs/>
-        </w:rPr>
-        <w:t>Rapport JEE</w:t>
-      </w:r>
-    </w:p>
-    <w:p/>
-    <w:p>
-      <w:r>
-        <w:t xml:space="preserve">Page de garde </w:t>
+          <w:sz w:val="28"/>
+          <w:szCs w:val="28"/>
+        </w:rPr>
+      </w:pPr>
+    </w:p>
+    <w:p>
+      <w:pPr>
+        <w:spacing w:after="160" w:line="259" w:lineRule="auto"/>
+        <w:rPr>
+          <w:b/>
+          <w:bCs/>
+          <w:sz w:val="28"/>
+          <w:szCs w:val="28"/>
+        </w:rPr>
+      </w:pPr>
+    </w:p>
+    <w:p>
+      <w:pPr>
+        <w:spacing w:after="160" w:line="259" w:lineRule="auto"/>
+        <w:rPr>
+          <w:b/>
+          <w:bCs/>
+          <w:sz w:val="28"/>
+          <w:szCs w:val="28"/>
+        </w:rPr>
+      </w:pPr>
+      <w:r>
+        <w:rPr>
+          <w:b/>
+          <w:bCs/>
+          <w:sz w:val="28"/>
+          <w:szCs w:val="28"/>
+        </w:rPr>
+        <w:t xml:space="preserve"> </w:t>
+      </w:r>
+    </w:p>
+    <w:p>
+      <w:pPr>
+        <w:spacing w:after="160" w:line="259" w:lineRule="auto"/>
+        <w:rPr>
+          <w:b/>
+          <w:bCs/>
+          <w:sz w:val="28"/>
+          <w:szCs w:val="28"/>
+        </w:rPr>
+      </w:pPr>
+    </w:p>
+    <w:p>
+      <w:pPr>
+        <w:spacing w:after="160" w:line="259" w:lineRule="auto"/>
+        <w:rPr>
+          <w:b/>
+          <w:bCs/>
+          <w:sz w:val="28"/>
+          <w:szCs w:val="28"/>
+        </w:rPr>
+      </w:pPr>
+      <w:r>
+        <w:rPr>
+          <w:noProof/>
+        </w:rPr>
+        <w:drawing>
+          <wp:anchor distT="0" distB="0" distL="114300" distR="114300" simplePos="0" relativeHeight="251662336" behindDoc="0" locked="0" layoutInCell="1" allowOverlap="1" wp14:anchorId="442880C3" wp14:editId="76222881">
+            <wp:simplePos x="0" y="0"/>
+            <wp:positionH relativeFrom="margin">
+              <wp:align>center</wp:align>
+            </wp:positionH>
+            <wp:positionV relativeFrom="paragraph">
+              <wp:posOffset>15240</wp:posOffset>
+            </wp:positionV>
+            <wp:extent cx="5076497" cy="3372178"/>
+            <wp:effectExtent l="0" t="0" r="0" b="0"/>
+            <wp:wrapNone/>
+            <wp:docPr id="9" name="Image 9" descr="La bibliothèque"/>
+            <wp:cNvGraphicFramePr>
+              <a:graphicFrameLocks xmlns:a="http://schemas.openxmlformats.org/drawingml/2006/main" noChangeAspect="1"/>
+            </wp:cNvGraphicFramePr>
+            <a:graphic xmlns:a="http://schemas.openxmlformats.org/drawingml/2006/main">
+              <a:graphicData uri="http://schemas.openxmlformats.org/drawingml/2006/picture">
+                <pic:pic xmlns:pic="http://schemas.openxmlformats.org/drawingml/2006/picture">
+                  <pic:nvPicPr>
+                    <pic:cNvPr id="0" name="Picture 1" descr="La bibliothèque"/>
+                    <pic:cNvPicPr>
+                      <a:picLocks noChangeAspect="1" noChangeArrowheads="1"/>
+                    </pic:cNvPicPr>
+                  </pic:nvPicPr>
+                  <pic:blipFill>
+                    <a:blip r:embed="rId6">
+                      <a:extLst>
+                        <a:ext uri="{28A0092B-C50C-407E-A947-70E740481C1C}">
+                          <a14:useLocalDpi xmlns:a14="http://schemas.microsoft.com/office/drawing/2010/main" val="0"/>
+                        </a:ext>
+                      </a:extLst>
+                    </a:blip>
+                    <a:srcRect/>
+                    <a:stretch>
+                      <a:fillRect/>
+                    </a:stretch>
+                  </pic:blipFill>
+                  <pic:spPr bwMode="auto">
+                    <a:xfrm>
+                      <a:off x="0" y="0"/>
+                      <a:ext cx="5076497" cy="3372178"/>
+                    </a:xfrm>
+                    <a:prstGeom prst="rect">
+                      <a:avLst/>
+                    </a:prstGeom>
+                    <a:noFill/>
+                    <a:ln>
+                      <a:noFill/>
+                    </a:ln>
+                  </pic:spPr>
+                </pic:pic>
+              </a:graphicData>
+            </a:graphic>
+            <wp14:sizeRelH relativeFrom="margin">
+              <wp14:pctWidth>0</wp14:pctWidth>
+            </wp14:sizeRelH>
+            <wp14:sizeRelV relativeFrom="margin">
+              <wp14:pctHeight>0</wp14:pctHeight>
+            </wp14:sizeRelV>
+          </wp:anchor>
+        </w:drawing>
+      </w:r>
+    </w:p>
+    <w:p>
+      <w:pPr>
+        <w:spacing w:after="160" w:line="259" w:lineRule="auto"/>
+        <w:rPr>
+          <w:b/>
+          <w:bCs/>
+          <w:sz w:val="28"/>
+          <w:szCs w:val="28"/>
+        </w:rPr>
+      </w:pPr>
+    </w:p>
+    <w:p>
+      <w:pPr>
+        <w:spacing w:after="160" w:line="259" w:lineRule="auto"/>
+        <w:rPr>
+          <w:b/>
+          <w:bCs/>
+          <w:sz w:val="28"/>
+          <w:szCs w:val="28"/>
+        </w:rPr>
+      </w:pPr>
+    </w:p>
+    <w:p>
+      <w:pPr>
+        <w:spacing w:after="160" w:line="259" w:lineRule="auto"/>
+        <w:rPr>
+          <w:b/>
+          <w:bCs/>
+          <w:sz w:val="28"/>
+          <w:szCs w:val="28"/>
+        </w:rPr>
+      </w:pPr>
+    </w:p>
+    <w:p>
+      <w:pPr>
+        <w:spacing w:after="160" w:line="259" w:lineRule="auto"/>
+        <w:rPr>
+          <w:b/>
+          <w:bCs/>
+          <w:sz w:val="28"/>
+          <w:szCs w:val="28"/>
+        </w:rPr>
+      </w:pPr>
+    </w:p>
+    <w:p>
+      <w:pPr>
+        <w:spacing w:after="160" w:line="259" w:lineRule="auto"/>
+        <w:rPr>
+          <w:b/>
+          <w:bCs/>
+          <w:sz w:val="28"/>
+          <w:szCs w:val="28"/>
+        </w:rPr>
+      </w:pPr>
+    </w:p>
+    <w:p>
+      <w:pPr>
+        <w:spacing w:after="160" w:line="259" w:lineRule="auto"/>
+        <w:rPr>
+          <w:b/>
+          <w:bCs/>
+          <w:sz w:val="28"/>
+          <w:szCs w:val="28"/>
+        </w:rPr>
+      </w:pPr>
+    </w:p>
+    <w:p>
+      <w:pPr>
+        <w:spacing w:after="160" w:line="259" w:lineRule="auto"/>
+        <w:rPr>
+          <w:b/>
+          <w:bCs/>
+          <w:sz w:val="28"/>
+          <w:szCs w:val="28"/>
+        </w:rPr>
+      </w:pPr>
+    </w:p>
+    <w:p>
+      <w:pPr>
+        <w:spacing w:after="160" w:line="259" w:lineRule="auto"/>
+        <w:rPr>
+          <w:b/>
+          <w:bCs/>
+          <w:sz w:val="28"/>
+          <w:szCs w:val="28"/>
+        </w:rPr>
+      </w:pPr>
+    </w:p>
+    <w:p>
+      <w:pPr>
+        <w:spacing w:after="160" w:line="259" w:lineRule="auto"/>
+        <w:rPr>
+          <w:b/>
+          <w:bCs/>
+          <w:sz w:val="28"/>
+          <w:szCs w:val="28"/>
+        </w:rPr>
+      </w:pPr>
+    </w:p>
+    <w:p>
+      <w:pPr>
+        <w:spacing w:after="160" w:line="259" w:lineRule="auto"/>
+        <w:rPr>
+          <w:b/>
+          <w:bCs/>
+          <w:sz w:val="28"/>
+          <w:szCs w:val="28"/>
+        </w:rPr>
+      </w:pPr>
+    </w:p>
+    <w:p>
+      <w:pPr>
+        <w:pStyle w:val="Titre"/>
+        <w:jc w:val="center"/>
+      </w:pPr>
+      <w:r>
+        <w:t>Java EE</w:t>
+      </w:r>
+    </w:p>
+    <w:p>
+      <w:pPr>
+        <w:pStyle w:val="Titre"/>
+        <w:jc w:val="center"/>
+        <w:rPr>
+          <w:color w:val="3B3838" w:themeColor="background2" w:themeShade="40"/>
+        </w:rPr>
+      </w:pPr>
+      <w:r>
+        <w:rPr>
+          <w:color w:val="3B3838" w:themeColor="background2" w:themeShade="40"/>
+        </w:rPr>
+        <w:t xml:space="preserve">Projet </w:t>
+      </w:r>
+      <w:r>
+        <w:rPr>
+          <w:color w:val="3B3838" w:themeColor="background2" w:themeShade="40"/>
+        </w:rPr>
+        <w:t>Médiathèque</w:t>
+      </w:r>
+    </w:p>
+    <w:p>
+      <w:pPr>
+        <w:rPr>
+          <w:lang w:val="fr" w:eastAsia="fr-FR"/>
+        </w:rPr>
+      </w:pPr>
+    </w:p>
+    <w:p>
+      <w:pPr>
+        <w:jc w:val="center"/>
+      </w:pPr>
+      <w:r>
+        <w:t xml:space="preserve"> </w:t>
+      </w:r>
+      <w:proofErr w:type="spellStart"/>
+      <w:r>
+        <w:t>Ozdemir</w:t>
+      </w:r>
+      <w:proofErr w:type="spellEnd"/>
+      <w:r>
+        <w:t xml:space="preserve"> Ilker – Pessey Julie</w:t>
+      </w:r>
+    </w:p>
+    <w:p>
+      <w:pPr>
+        <w:jc w:val="center"/>
+      </w:pPr>
+    </w:p>
+    <w:p>
+      <w:pPr>
+        <w:jc w:val="center"/>
+      </w:pPr>
+    </w:p>
+    <w:p>
+      <w:pPr>
+        <w:jc w:val="center"/>
+      </w:pPr>
+    </w:p>
+    <w:p>
+      <w:pPr>
+        <w:jc w:val="center"/>
+      </w:pPr>
+    </w:p>
+    <w:p>
+      <w:pPr>
+        <w:jc w:val="center"/>
+      </w:pPr>
+    </w:p>
+    <w:p>
+      <w:pPr>
+        <w:jc w:val="center"/>
+      </w:pPr>
+    </w:p>
+    <w:p>
+      <w:pPr>
+        <w:jc w:val="left"/>
+      </w:pPr>
+    </w:p>
+    <w:p>
+      <w:pPr>
+        <w:jc w:val="center"/>
+      </w:pPr>
+      <w:r>
+        <w:t>Groupe 205</w:t>
       </w:r>
     </w:p>
     <w:p>
@@ -52,6 +386,16 @@
         <w:lastRenderedPageBreak/>
         <w:t>Sommaire</w:t>
       </w:r>
+    </w:p>
+    <w:p>
+      <w:pPr>
+        <w:spacing w:after="160" w:line="259" w:lineRule="auto"/>
+      </w:pPr>
+    </w:p>
+    <w:p>
+      <w:pPr>
+        <w:spacing w:after="160" w:line="259" w:lineRule="auto"/>
+      </w:pPr>
     </w:p>
     <w:p>
       <w:pPr>
@@ -65,9 +409,12 @@
           <w:tab w:val="left" w:pos="440"/>
           <w:tab w:val="right" w:leader="dot" w:pos="9062"/>
         </w:tabs>
+        <w:spacing w:line="360" w:lineRule="auto"/>
         <w:rPr>
           <w:rFonts w:eastAsiaTheme="minorEastAsia"/>
           <w:noProof/>
+          <w:sz w:val="28"/>
+          <w:szCs w:val="28"/>
           <w:lang w:eastAsia="fr-FR"/>
         </w:rPr>
       </w:pPr>
@@ -85,6 +432,8 @@
           <w:rPr>
             <w:rStyle w:val="Lienhypertexte"/>
             <w:noProof/>
+            <w:sz w:val="28"/>
+            <w:szCs w:val="28"/>
           </w:rPr>
           <w:t>I.</w:t>
         </w:r>
@@ -92,14 +441,28 @@
           <w:rPr>
             <w:rFonts w:eastAsiaTheme="minorEastAsia"/>
             <w:noProof/>
+            <w:sz w:val="28"/>
+            <w:szCs w:val="28"/>
             <w:lang w:eastAsia="fr-FR"/>
           </w:rPr>
           <w:tab/>
         </w:r>
         <w:r>
           <w:rPr>
+            <w:rFonts w:eastAsiaTheme="minorEastAsia"/>
+            <w:noProof/>
+            <w:sz w:val="28"/>
+            <w:szCs w:val="28"/>
+            <w:lang w:eastAsia="fr-FR"/>
+          </w:rPr>
+          <w:t xml:space="preserve">   </w:t>
+        </w:r>
+        <w:r>
+          <w:rPr>
             <w:rStyle w:val="Lienhypertexte"/>
             <w:noProof/>
+            <w:sz w:val="28"/>
+            <w:szCs w:val="28"/>
           </w:rPr>
           <w:t>Préambule</w:t>
         </w:r>
@@ -107,6 +470,8 @@
           <w:rPr>
             <w:noProof/>
             <w:webHidden/>
+            <w:sz w:val="28"/>
+            <w:szCs w:val="28"/>
           </w:rPr>
           <w:tab/>
         </w:r>
@@ -114,6 +479,8 @@
           <w:rPr>
             <w:noProof/>
             <w:webHidden/>
+            <w:sz w:val="28"/>
+            <w:szCs w:val="28"/>
           </w:rPr>
           <w:fldChar w:fldCharType="begin"/>
         </w:r>
@@ -121,6 +488,8 @@
           <w:rPr>
             <w:noProof/>
             <w:webHidden/>
+            <w:sz w:val="28"/>
+            <w:szCs w:val="28"/>
           </w:rPr>
           <w:instrText xml:space="preserve"> PAGEREF _Toc97988719 \h </w:instrText>
         </w:r>
@@ -128,12 +497,16 @@
           <w:rPr>
             <w:noProof/>
             <w:webHidden/>
-          </w:rPr>
-        </w:r>
-        <w:r>
-          <w:rPr>
-            <w:noProof/>
-            <w:webHidden/>
+            <w:sz w:val="28"/>
+            <w:szCs w:val="28"/>
+          </w:rPr>
+        </w:r>
+        <w:r>
+          <w:rPr>
+            <w:noProof/>
+            <w:webHidden/>
+            <w:sz w:val="28"/>
+            <w:szCs w:val="28"/>
           </w:rPr>
           <w:fldChar w:fldCharType="separate"/>
         </w:r>
@@ -141,6 +514,8 @@
           <w:rPr>
             <w:noProof/>
             <w:webHidden/>
+            <w:sz w:val="28"/>
+            <w:szCs w:val="28"/>
           </w:rPr>
           <w:t>3</w:t>
         </w:r>
@@ -148,6 +523,8 @@
           <w:rPr>
             <w:noProof/>
             <w:webHidden/>
+            <w:sz w:val="28"/>
+            <w:szCs w:val="28"/>
           </w:rPr>
           <w:fldChar w:fldCharType="end"/>
         </w:r>
@@ -160,9 +537,12 @@
           <w:tab w:val="left" w:pos="440"/>
           <w:tab w:val="right" w:leader="dot" w:pos="9062"/>
         </w:tabs>
+        <w:spacing w:line="360" w:lineRule="auto"/>
         <w:rPr>
           <w:rFonts w:eastAsiaTheme="minorEastAsia"/>
           <w:noProof/>
+          <w:sz w:val="28"/>
+          <w:szCs w:val="28"/>
           <w:lang w:eastAsia="fr-FR"/>
         </w:rPr>
       </w:pPr>
@@ -171,6 +551,8 @@
           <w:rPr>
             <w:rStyle w:val="Lienhypertexte"/>
             <w:noProof/>
+            <w:sz w:val="28"/>
+            <w:szCs w:val="28"/>
           </w:rPr>
           <w:t>II.</w:t>
         </w:r>
@@ -178,14 +560,28 @@
           <w:rPr>
             <w:rFonts w:eastAsiaTheme="minorEastAsia"/>
             <w:noProof/>
+            <w:sz w:val="28"/>
+            <w:szCs w:val="28"/>
             <w:lang w:eastAsia="fr-FR"/>
           </w:rPr>
           <w:tab/>
         </w:r>
         <w:r>
           <w:rPr>
+            <w:rFonts w:eastAsiaTheme="minorEastAsia"/>
+            <w:noProof/>
+            <w:sz w:val="28"/>
+            <w:szCs w:val="28"/>
+            <w:lang w:eastAsia="fr-FR"/>
+          </w:rPr>
+          <w:t xml:space="preserve">   </w:t>
+        </w:r>
+        <w:r>
+          <w:rPr>
             <w:rStyle w:val="Lienhypertexte"/>
             <w:noProof/>
+            <w:sz w:val="28"/>
+            <w:szCs w:val="28"/>
           </w:rPr>
           <w:t>Structuration de code, découplage et injection de dépendance</w:t>
         </w:r>
@@ -193,6 +589,8 @@
           <w:rPr>
             <w:noProof/>
             <w:webHidden/>
+            <w:sz w:val="28"/>
+            <w:szCs w:val="28"/>
           </w:rPr>
           <w:tab/>
         </w:r>
@@ -200,6 +598,8 @@
           <w:rPr>
             <w:noProof/>
             <w:webHidden/>
+            <w:sz w:val="28"/>
+            <w:szCs w:val="28"/>
           </w:rPr>
           <w:fldChar w:fldCharType="begin"/>
         </w:r>
@@ -207,6 +607,8 @@
           <w:rPr>
             <w:noProof/>
             <w:webHidden/>
+            <w:sz w:val="28"/>
+            <w:szCs w:val="28"/>
           </w:rPr>
           <w:instrText xml:space="preserve"> PAGEREF _Toc97988720 \h </w:instrText>
         </w:r>
@@ -214,12 +616,16 @@
           <w:rPr>
             <w:noProof/>
             <w:webHidden/>
-          </w:rPr>
-        </w:r>
-        <w:r>
-          <w:rPr>
-            <w:noProof/>
-            <w:webHidden/>
+            <w:sz w:val="28"/>
+            <w:szCs w:val="28"/>
+          </w:rPr>
+        </w:r>
+        <w:r>
+          <w:rPr>
+            <w:noProof/>
+            <w:webHidden/>
+            <w:sz w:val="28"/>
+            <w:szCs w:val="28"/>
           </w:rPr>
           <w:fldChar w:fldCharType="separate"/>
         </w:r>
@@ -227,6 +633,8 @@
           <w:rPr>
             <w:noProof/>
             <w:webHidden/>
+            <w:sz w:val="28"/>
+            <w:szCs w:val="28"/>
           </w:rPr>
           <w:t>3</w:t>
         </w:r>
@@ -234,6 +642,8 @@
           <w:rPr>
             <w:noProof/>
             <w:webHidden/>
+            <w:sz w:val="28"/>
+            <w:szCs w:val="28"/>
           </w:rPr>
           <w:fldChar w:fldCharType="end"/>
         </w:r>
@@ -246,9 +656,12 @@
           <w:tab w:val="left" w:pos="660"/>
           <w:tab w:val="right" w:leader="dot" w:pos="9062"/>
         </w:tabs>
+        <w:spacing w:line="360" w:lineRule="auto"/>
         <w:rPr>
           <w:rFonts w:eastAsiaTheme="minorEastAsia"/>
           <w:noProof/>
+          <w:sz w:val="28"/>
+          <w:szCs w:val="28"/>
           <w:lang w:eastAsia="fr-FR"/>
         </w:rPr>
       </w:pPr>
@@ -257,6 +670,8 @@
           <w:rPr>
             <w:rStyle w:val="Lienhypertexte"/>
             <w:noProof/>
+            <w:sz w:val="28"/>
+            <w:szCs w:val="28"/>
           </w:rPr>
           <w:t>III.</w:t>
         </w:r>
@@ -264,6 +679,8 @@
           <w:rPr>
             <w:rFonts w:eastAsiaTheme="minorEastAsia"/>
             <w:noProof/>
+            <w:sz w:val="28"/>
+            <w:szCs w:val="28"/>
             <w:lang w:eastAsia="fr-FR"/>
           </w:rPr>
           <w:tab/>
@@ -272,6 +689,8 @@
           <w:rPr>
             <w:rStyle w:val="Lienhypertexte"/>
             <w:noProof/>
+            <w:sz w:val="28"/>
+            <w:szCs w:val="28"/>
           </w:rPr>
           <w:t>Utilisation de Servlet et/ou JSP pour l’implémentation du module de service</w:t>
         </w:r>
@@ -279,6 +698,8 @@
           <w:rPr>
             <w:noProof/>
             <w:webHidden/>
+            <w:sz w:val="28"/>
+            <w:szCs w:val="28"/>
           </w:rPr>
           <w:tab/>
         </w:r>
@@ -286,6 +707,8 @@
           <w:rPr>
             <w:noProof/>
             <w:webHidden/>
+            <w:sz w:val="28"/>
+            <w:szCs w:val="28"/>
           </w:rPr>
           <w:fldChar w:fldCharType="begin"/>
         </w:r>
@@ -293,6 +716,8 @@
           <w:rPr>
             <w:noProof/>
             <w:webHidden/>
+            <w:sz w:val="28"/>
+            <w:szCs w:val="28"/>
           </w:rPr>
           <w:instrText xml:space="preserve"> PAGEREF _Toc97988721 \h </w:instrText>
         </w:r>
@@ -300,12 +725,16 @@
           <w:rPr>
             <w:noProof/>
             <w:webHidden/>
-          </w:rPr>
-        </w:r>
-        <w:r>
-          <w:rPr>
-            <w:noProof/>
-            <w:webHidden/>
+            <w:sz w:val="28"/>
+            <w:szCs w:val="28"/>
+          </w:rPr>
+        </w:r>
+        <w:r>
+          <w:rPr>
+            <w:noProof/>
+            <w:webHidden/>
+            <w:sz w:val="28"/>
+            <w:szCs w:val="28"/>
           </w:rPr>
           <w:fldChar w:fldCharType="separate"/>
         </w:r>
@@ -313,6 +742,8 @@
           <w:rPr>
             <w:noProof/>
             <w:webHidden/>
+            <w:sz w:val="28"/>
+            <w:szCs w:val="28"/>
           </w:rPr>
           <w:t>3</w:t>
         </w:r>
@@ -320,6 +751,8 @@
           <w:rPr>
             <w:noProof/>
             <w:webHidden/>
+            <w:sz w:val="28"/>
+            <w:szCs w:val="28"/>
           </w:rPr>
           <w:fldChar w:fldCharType="end"/>
         </w:r>
@@ -332,9 +765,12 @@
           <w:tab w:val="left" w:pos="660"/>
           <w:tab w:val="right" w:leader="dot" w:pos="9062"/>
         </w:tabs>
+        <w:spacing w:line="360" w:lineRule="auto"/>
         <w:rPr>
           <w:rFonts w:eastAsiaTheme="minorEastAsia"/>
           <w:noProof/>
+          <w:sz w:val="28"/>
+          <w:szCs w:val="28"/>
           <w:lang w:eastAsia="fr-FR"/>
         </w:rPr>
       </w:pPr>
@@ -343,6 +779,8 @@
           <w:rPr>
             <w:rStyle w:val="Lienhypertexte"/>
             <w:noProof/>
+            <w:sz w:val="28"/>
+            <w:szCs w:val="28"/>
           </w:rPr>
           <w:t>IV.</w:t>
         </w:r>
@@ -350,6 +788,8 @@
           <w:rPr>
             <w:rFonts w:eastAsiaTheme="minorEastAsia"/>
             <w:noProof/>
+            <w:sz w:val="28"/>
+            <w:szCs w:val="28"/>
             <w:lang w:eastAsia="fr-FR"/>
           </w:rPr>
           <w:tab/>
@@ -358,6 +798,8 @@
           <w:rPr>
             <w:rStyle w:val="Lienhypertexte"/>
             <w:noProof/>
+            <w:sz w:val="28"/>
+            <w:szCs w:val="28"/>
           </w:rPr>
           <w:t>Transformation objet-relationnel</w:t>
         </w:r>
@@ -365,6 +807,8 @@
           <w:rPr>
             <w:noProof/>
             <w:webHidden/>
+            <w:sz w:val="28"/>
+            <w:szCs w:val="28"/>
           </w:rPr>
           <w:tab/>
         </w:r>
@@ -372,6 +816,8 @@
           <w:rPr>
             <w:noProof/>
             <w:webHidden/>
+            <w:sz w:val="28"/>
+            <w:szCs w:val="28"/>
           </w:rPr>
           <w:fldChar w:fldCharType="begin"/>
         </w:r>
@@ -379,6 +825,8 @@
           <w:rPr>
             <w:noProof/>
             <w:webHidden/>
+            <w:sz w:val="28"/>
+            <w:szCs w:val="28"/>
           </w:rPr>
           <w:instrText xml:space="preserve"> PAGEREF _Toc97988722 \h </w:instrText>
         </w:r>
@@ -386,12 +834,16 @@
           <w:rPr>
             <w:noProof/>
             <w:webHidden/>
-          </w:rPr>
-        </w:r>
-        <w:r>
-          <w:rPr>
-            <w:noProof/>
-            <w:webHidden/>
+            <w:sz w:val="28"/>
+            <w:szCs w:val="28"/>
+          </w:rPr>
+        </w:r>
+        <w:r>
+          <w:rPr>
+            <w:noProof/>
+            <w:webHidden/>
+            <w:sz w:val="28"/>
+            <w:szCs w:val="28"/>
           </w:rPr>
           <w:fldChar w:fldCharType="separate"/>
         </w:r>
@@ -399,6 +851,8 @@
           <w:rPr>
             <w:noProof/>
             <w:webHidden/>
+            <w:sz w:val="28"/>
+            <w:szCs w:val="28"/>
           </w:rPr>
           <w:t>3</w:t>
         </w:r>
@@ -406,6 +860,8 @@
           <w:rPr>
             <w:noProof/>
             <w:webHidden/>
+            <w:sz w:val="28"/>
+            <w:szCs w:val="28"/>
           </w:rPr>
           <w:fldChar w:fldCharType="end"/>
         </w:r>
@@ -418,9 +874,12 @@
           <w:tab w:val="left" w:pos="440"/>
           <w:tab w:val="right" w:leader="dot" w:pos="9062"/>
         </w:tabs>
+        <w:spacing w:line="360" w:lineRule="auto"/>
         <w:rPr>
           <w:rFonts w:eastAsiaTheme="minorEastAsia"/>
           <w:noProof/>
+          <w:sz w:val="28"/>
+          <w:szCs w:val="28"/>
           <w:lang w:eastAsia="fr-FR"/>
         </w:rPr>
       </w:pPr>
@@ -429,6 +888,8 @@
           <w:rPr>
             <w:rStyle w:val="Lienhypertexte"/>
             <w:noProof/>
+            <w:sz w:val="28"/>
+            <w:szCs w:val="28"/>
           </w:rPr>
           <w:t>V.</w:t>
         </w:r>
@@ -436,14 +897,28 @@
           <w:rPr>
             <w:rFonts w:eastAsiaTheme="minorEastAsia"/>
             <w:noProof/>
+            <w:sz w:val="28"/>
+            <w:szCs w:val="28"/>
             <w:lang w:eastAsia="fr-FR"/>
           </w:rPr>
           <w:tab/>
         </w:r>
         <w:r>
           <w:rPr>
+            <w:rFonts w:eastAsiaTheme="minorEastAsia"/>
+            <w:noProof/>
+            <w:sz w:val="28"/>
+            <w:szCs w:val="28"/>
+            <w:lang w:eastAsia="fr-FR"/>
+          </w:rPr>
+          <w:t xml:space="preserve">   </w:t>
+        </w:r>
+        <w:r>
+          <w:rPr>
             <w:rStyle w:val="Lienhypertexte"/>
             <w:noProof/>
+            <w:sz w:val="28"/>
+            <w:szCs w:val="28"/>
           </w:rPr>
           <w:t>Variables sessions</w:t>
         </w:r>
@@ -451,6 +926,8 @@
           <w:rPr>
             <w:noProof/>
             <w:webHidden/>
+            <w:sz w:val="28"/>
+            <w:szCs w:val="28"/>
           </w:rPr>
           <w:tab/>
         </w:r>
@@ -458,6 +935,8 @@
           <w:rPr>
             <w:noProof/>
             <w:webHidden/>
+            <w:sz w:val="28"/>
+            <w:szCs w:val="28"/>
           </w:rPr>
           <w:fldChar w:fldCharType="begin"/>
         </w:r>
@@ -465,6 +944,8 @@
           <w:rPr>
             <w:noProof/>
             <w:webHidden/>
+            <w:sz w:val="28"/>
+            <w:szCs w:val="28"/>
           </w:rPr>
           <w:instrText xml:space="preserve"> PAGEREF _Toc97988723 \h </w:instrText>
         </w:r>
@@ -472,12 +953,16 @@
           <w:rPr>
             <w:noProof/>
             <w:webHidden/>
-          </w:rPr>
-        </w:r>
-        <w:r>
-          <w:rPr>
-            <w:noProof/>
-            <w:webHidden/>
+            <w:sz w:val="28"/>
+            <w:szCs w:val="28"/>
+          </w:rPr>
+        </w:r>
+        <w:r>
+          <w:rPr>
+            <w:noProof/>
+            <w:webHidden/>
+            <w:sz w:val="28"/>
+            <w:szCs w:val="28"/>
           </w:rPr>
           <w:fldChar w:fldCharType="separate"/>
         </w:r>
@@ -485,6 +970,8 @@
           <w:rPr>
             <w:noProof/>
             <w:webHidden/>
+            <w:sz w:val="28"/>
+            <w:szCs w:val="28"/>
           </w:rPr>
           <w:t>4</w:t>
         </w:r>
@@ -492,6 +979,8 @@
           <w:rPr>
             <w:noProof/>
             <w:webHidden/>
+            <w:sz w:val="28"/>
+            <w:szCs w:val="28"/>
           </w:rPr>
           <w:fldChar w:fldCharType="end"/>
         </w:r>
@@ -504,9 +993,12 @@
           <w:tab w:val="left" w:pos="660"/>
           <w:tab w:val="right" w:leader="dot" w:pos="9062"/>
         </w:tabs>
+        <w:spacing w:line="360" w:lineRule="auto"/>
         <w:rPr>
           <w:rFonts w:eastAsiaTheme="minorEastAsia"/>
           <w:noProof/>
+          <w:sz w:val="28"/>
+          <w:szCs w:val="28"/>
           <w:lang w:eastAsia="fr-FR"/>
         </w:rPr>
       </w:pPr>
@@ -515,6 +1007,8 @@
           <w:rPr>
             <w:rStyle w:val="Lienhypertexte"/>
             <w:noProof/>
+            <w:sz w:val="28"/>
+            <w:szCs w:val="28"/>
           </w:rPr>
           <w:t>VI.</w:t>
         </w:r>
@@ -522,6 +1016,8 @@
           <w:rPr>
             <w:rFonts w:eastAsiaTheme="minorEastAsia"/>
             <w:noProof/>
+            <w:sz w:val="28"/>
+            <w:szCs w:val="28"/>
             <w:lang w:eastAsia="fr-FR"/>
           </w:rPr>
           <w:tab/>
@@ -530,6 +1026,8 @@
           <w:rPr>
             <w:rStyle w:val="Lienhypertexte"/>
             <w:noProof/>
+            <w:sz w:val="28"/>
+            <w:szCs w:val="28"/>
           </w:rPr>
           <w:t>Concurrence</w:t>
         </w:r>
@@ -537,6 +1035,8 @@
           <w:rPr>
             <w:noProof/>
             <w:webHidden/>
+            <w:sz w:val="28"/>
+            <w:szCs w:val="28"/>
           </w:rPr>
           <w:tab/>
         </w:r>
@@ -544,6 +1044,8 @@
           <w:rPr>
             <w:noProof/>
             <w:webHidden/>
+            <w:sz w:val="28"/>
+            <w:szCs w:val="28"/>
           </w:rPr>
           <w:fldChar w:fldCharType="begin"/>
         </w:r>
@@ -551,6 +1053,8 @@
           <w:rPr>
             <w:noProof/>
             <w:webHidden/>
+            <w:sz w:val="28"/>
+            <w:szCs w:val="28"/>
           </w:rPr>
           <w:instrText xml:space="preserve"> PAGEREF _Toc97988724 \h </w:instrText>
         </w:r>
@@ -558,12 +1062,16 @@
           <w:rPr>
             <w:noProof/>
             <w:webHidden/>
-          </w:rPr>
-        </w:r>
-        <w:r>
-          <w:rPr>
-            <w:noProof/>
-            <w:webHidden/>
+            <w:sz w:val="28"/>
+            <w:szCs w:val="28"/>
+          </w:rPr>
+        </w:r>
+        <w:r>
+          <w:rPr>
+            <w:noProof/>
+            <w:webHidden/>
+            <w:sz w:val="28"/>
+            <w:szCs w:val="28"/>
           </w:rPr>
           <w:fldChar w:fldCharType="separate"/>
         </w:r>
@@ -571,6 +1079,8 @@
           <w:rPr>
             <w:noProof/>
             <w:webHidden/>
+            <w:sz w:val="28"/>
+            <w:szCs w:val="28"/>
           </w:rPr>
           <w:t>4</w:t>
         </w:r>
@@ -578,6 +1088,8 @@
           <w:rPr>
             <w:noProof/>
             <w:webHidden/>
+            <w:sz w:val="28"/>
+            <w:szCs w:val="28"/>
           </w:rPr>
           <w:fldChar w:fldCharType="end"/>
         </w:r>
@@ -590,9 +1102,12 @@
           <w:tab w:val="left" w:pos="660"/>
           <w:tab w:val="right" w:leader="dot" w:pos="9062"/>
         </w:tabs>
+        <w:spacing w:line="360" w:lineRule="auto"/>
         <w:rPr>
           <w:rFonts w:eastAsiaTheme="minorEastAsia"/>
           <w:noProof/>
+          <w:sz w:val="28"/>
+          <w:szCs w:val="28"/>
           <w:lang w:eastAsia="fr-FR"/>
         </w:rPr>
       </w:pPr>
@@ -601,6 +1116,8 @@
           <w:rPr>
             <w:rStyle w:val="Lienhypertexte"/>
             <w:noProof/>
+            <w:sz w:val="28"/>
+            <w:szCs w:val="28"/>
           </w:rPr>
           <w:t>VII.</w:t>
         </w:r>
@@ -608,6 +1125,8 @@
           <w:rPr>
             <w:rFonts w:eastAsiaTheme="minorEastAsia"/>
             <w:noProof/>
+            <w:sz w:val="28"/>
+            <w:szCs w:val="28"/>
             <w:lang w:eastAsia="fr-FR"/>
           </w:rPr>
           <w:tab/>
@@ -616,6 +1135,8 @@
           <w:rPr>
             <w:rStyle w:val="Lienhypertexte"/>
             <w:noProof/>
+            <w:sz w:val="28"/>
+            <w:szCs w:val="28"/>
           </w:rPr>
           <w:t>Efficacité des requêtes d’accès à la base de données</w:t>
         </w:r>
@@ -623,6 +1144,8 @@
           <w:rPr>
             <w:noProof/>
             <w:webHidden/>
+            <w:sz w:val="28"/>
+            <w:szCs w:val="28"/>
           </w:rPr>
           <w:tab/>
         </w:r>
@@ -630,6 +1153,8 @@
           <w:rPr>
             <w:noProof/>
             <w:webHidden/>
+            <w:sz w:val="28"/>
+            <w:szCs w:val="28"/>
           </w:rPr>
           <w:fldChar w:fldCharType="begin"/>
         </w:r>
@@ -637,6 +1162,8 @@
           <w:rPr>
             <w:noProof/>
             <w:webHidden/>
+            <w:sz w:val="28"/>
+            <w:szCs w:val="28"/>
           </w:rPr>
           <w:instrText xml:space="preserve"> PAGEREF _Toc97988725 \h </w:instrText>
         </w:r>
@@ -644,12 +1171,16 @@
           <w:rPr>
             <w:noProof/>
             <w:webHidden/>
-          </w:rPr>
-        </w:r>
-        <w:r>
-          <w:rPr>
-            <w:noProof/>
-            <w:webHidden/>
+            <w:sz w:val="28"/>
+            <w:szCs w:val="28"/>
+          </w:rPr>
+        </w:r>
+        <w:r>
+          <w:rPr>
+            <w:noProof/>
+            <w:webHidden/>
+            <w:sz w:val="28"/>
+            <w:szCs w:val="28"/>
           </w:rPr>
           <w:fldChar w:fldCharType="separate"/>
         </w:r>
@@ -657,6 +1188,8 @@
           <w:rPr>
             <w:noProof/>
             <w:webHidden/>
+            <w:sz w:val="28"/>
+            <w:szCs w:val="28"/>
           </w:rPr>
           <w:t>5</w:t>
         </w:r>
@@ -664,6 +1197,8 @@
           <w:rPr>
             <w:noProof/>
             <w:webHidden/>
+            <w:sz w:val="28"/>
+            <w:szCs w:val="28"/>
           </w:rPr>
           <w:fldChar w:fldCharType="end"/>
         </w:r>
@@ -696,10 +1231,7 @@
     </w:p>
     <w:p>
       <w:r>
-        <w:t xml:space="preserve">Nous avons convenus </w:t>
-      </w:r>
-      <w:r>
-        <w:t xml:space="preserve">avec M. </w:t>
+        <w:t xml:space="preserve">Nous avons convenus avec M. </w:t>
       </w:r>
       <w:proofErr w:type="spellStart"/>
       <w:r>
@@ -720,13 +1252,7 @@
       </w:r>
       <w:proofErr w:type="spellEnd"/>
       <w:r>
-        <w:t xml:space="preserve">() </w:t>
-      </w:r>
-      <w:r>
-        <w:t>nous permet de consulter tous les documents de la bibliothèque</w:t>
-      </w:r>
-      <w:r>
-        <w:t xml:space="preserve">. </w:t>
+        <w:t xml:space="preserve">() nous permet de consulter tous les documents de la bibliothèque. </w:t>
       </w:r>
     </w:p>
     <w:p>
@@ -742,10 +1268,7 @@
         <w:t>(String pseudo)</w:t>
       </w:r>
       <w:r>
-        <w:t xml:space="preserve"> </w:t>
-      </w:r>
-      <w:r>
-        <w:t>nous permet de visualiser tous les documents qu’un utilisateur a emprunté.</w:t>
+        <w:t xml:space="preserve"> nous permet de visualiser tous les documents qu’un utilisateur a emprunté.</w:t>
       </w:r>
     </w:p>
     <w:p/>
@@ -814,7 +1337,7 @@
                     <pic:cNvPicPr/>
                   </pic:nvPicPr>
                   <pic:blipFill>
-                    <a:blip r:embed="rId6">
+                    <a:blip r:embed="rId7">
                       <a:extLst>
                         <a:ext uri="{28A0092B-C50C-407E-A947-70E740481C1C}">
                           <a14:useLocalDpi xmlns:a14="http://schemas.microsoft.com/office/drawing/2010/main" val="0"/>
@@ -909,7 +1432,7 @@
                     <pic:cNvPicPr/>
                   </pic:nvPicPr>
                   <pic:blipFill rotWithShape="1">
-                    <a:blip r:embed="rId7" cstate="print">
+                    <a:blip r:embed="rId8" cstate="print">
                       <a:extLst>
                         <a:ext uri="{28A0092B-C50C-407E-A947-70E740481C1C}">
                           <a14:useLocalDpi xmlns:a14="http://schemas.microsoft.com/office/drawing/2010/main" val="0"/>
@@ -1159,7 +1682,7 @@
                     <pic:cNvPicPr/>
                   </pic:nvPicPr>
                   <pic:blipFill>
-                    <a:blip r:embed="rId8"/>
+                    <a:blip r:embed="rId9"/>
                     <a:stretch>
                       <a:fillRect/>
                     </a:stretch>
@@ -1207,7 +1730,7 @@
                     <pic:cNvPicPr/>
                   </pic:nvPicPr>
                   <pic:blipFill>
-                    <a:blip r:embed="rId9"/>
+                    <a:blip r:embed="rId10"/>
                     <a:stretch>
                       <a:fillRect/>
                     </a:stretch>
@@ -1359,7 +1882,7 @@
                     <pic:cNvPicPr/>
                   </pic:nvPicPr>
                   <pic:blipFill>
-                    <a:blip r:embed="rId10"/>
+                    <a:blip r:embed="rId11"/>
                     <a:stretch>
                       <a:fillRect/>
                     </a:stretch>
@@ -1443,7 +1966,7 @@
                     <pic:cNvPicPr/>
                   </pic:nvPicPr>
                   <pic:blipFill>
-                    <a:blip r:embed="rId11" cstate="print">
+                    <a:blip r:embed="rId12" cstate="print">
                       <a:extLst>
                         <a:ext uri="{28A0092B-C50C-407E-A947-70E740481C1C}">
                           <a14:useLocalDpi xmlns:a14="http://schemas.microsoft.com/office/drawing/2010/main" val="0"/>
@@ -1505,7 +2028,7 @@
                     <pic:cNvPicPr/>
                   </pic:nvPicPr>
                   <pic:blipFill>
-                    <a:blip r:embed="rId12" cstate="print">
+                    <a:blip r:embed="rId13" cstate="print">
                       <a:extLst>
                         <a:ext uri="{28A0092B-C50C-407E-A947-70E740481C1C}">
                           <a14:useLocalDpi xmlns:a14="http://schemas.microsoft.com/office/drawing/2010/main" val="0"/>
@@ -1806,7 +2329,7 @@
     <w:lsdException w:name="List Number 3" w:semiHidden="1" w:unhideWhenUsed="1"/>
     <w:lsdException w:name="List Number 4" w:semiHidden="1" w:unhideWhenUsed="1"/>
     <w:lsdException w:name="List Number 5" w:semiHidden="1" w:unhideWhenUsed="1"/>
-    <w:lsdException w:name="Title" w:uiPriority="10" w:qFormat="1"/>
+    <w:lsdException w:name="Title" w:uiPriority="2" w:qFormat="1"/>
     <w:lsdException w:name="Closing" w:semiHidden="1" w:unhideWhenUsed="1"/>
     <w:lsdException w:name="Signature" w:semiHidden="1" w:unhideWhenUsed="1"/>
     <w:lsdException w:name="Default Paragraph Font" w:semiHidden="1" w:uiPriority="1" w:unhideWhenUsed="1"/>
@@ -2338,6 +2861,39 @@
       <w:u w:val="single"/>
     </w:rPr>
   </w:style>
+  <w:style w:type="paragraph" w:styleId="Titre">
+    <w:name w:val="Title"/>
+    <w:basedOn w:val="Normal"/>
+    <w:next w:val="Normal"/>
+    <w:link w:val="TitreCar"/>
+    <w:uiPriority w:val="2"/>
+    <w:qFormat/>
+    <w:rsid w:val="007706A4"/>
+    <w:pPr>
+      <w:keepNext/>
+      <w:keepLines/>
+      <w:spacing w:after="60" w:line="276" w:lineRule="auto"/>
+    </w:pPr>
+    <w:rPr>
+      <w:rFonts w:ascii="Arial" w:eastAsia="Arial" w:hAnsi="Arial" w:cs="Arial"/>
+      <w:sz w:val="52"/>
+      <w:szCs w:val="52"/>
+      <w:lang w:val="fr" w:eastAsia="fr-FR"/>
+    </w:rPr>
+  </w:style>
+  <w:style w:type="character" w:customStyle="1" w:styleId="TitreCar">
+    <w:name w:val="Titre Car"/>
+    <w:basedOn w:val="Policepardfaut"/>
+    <w:link w:val="Titre"/>
+    <w:uiPriority w:val="2"/>
+    <w:rsid w:val="007706A4"/>
+    <w:rPr>
+      <w:rFonts w:ascii="Arial" w:eastAsia="Arial" w:hAnsi="Arial" w:cs="Arial"/>
+      <w:sz w:val="52"/>
+      <w:szCs w:val="52"/>
+      <w:lang w:val="fr" w:eastAsia="fr-FR"/>
+    </w:rPr>
+  </w:style>
 </w:styles>
 </file>
 

</xml_diff>

<commit_message>
update readme et rapport
</commit_message>
<xml_diff>
--- a/rapport/rapport.docx
+++ b/rapport/rapport.docx
@@ -114,7 +114,7 @@
                     </pic:cNvPicPr>
                   </pic:nvPicPr>
                   <pic:blipFill>
-                    <a:blip r:embed="rId6">
+                    <a:blip r:embed="rId8">
                       <a:extLst>
                         <a:ext uri="{28A0092B-C50C-407E-A947-70E740481C1C}">
                           <a14:useLocalDpi xmlns:a14="http://schemas.microsoft.com/office/drawing/2010/main" val="0"/>
@@ -413,27 +413,39 @@
         <w:rPr>
           <w:rFonts w:eastAsiaTheme="minorEastAsia"/>
           <w:noProof/>
-          <w:sz w:val="28"/>
-          <w:szCs w:val="28"/>
+          <w:sz w:val="24"/>
+          <w:szCs w:val="24"/>
           <w:lang w:eastAsia="fr-FR"/>
         </w:rPr>
       </w:pPr>
       <w:r>
+        <w:rPr>
+          <w:sz w:val="24"/>
+          <w:szCs w:val="24"/>
+        </w:rPr>
         <w:fldChar w:fldCharType="begin"/>
       </w:r>
       <w:r>
+        <w:rPr>
+          <w:sz w:val="24"/>
+          <w:szCs w:val="24"/>
+        </w:rPr>
         <w:instrText xml:space="preserve"> TOC \h \z \t "A1;1" </w:instrText>
       </w:r>
       <w:r>
+        <w:rPr>
+          <w:sz w:val="24"/>
+          <w:szCs w:val="24"/>
+        </w:rPr>
         <w:fldChar w:fldCharType="separate"/>
       </w:r>
-      <w:hyperlink w:anchor="_Toc97988719" w:history="1">
+      <w:hyperlink w:anchor="_Toc98092458" w:history="1">
         <w:r>
           <w:rPr>
             <w:rStyle w:val="Lienhypertexte"/>
             <w:noProof/>
-            <w:sz w:val="28"/>
-            <w:szCs w:val="28"/>
+            <w:sz w:val="24"/>
+            <w:szCs w:val="24"/>
           </w:rPr>
           <w:t>I.</w:t>
         </w:r>
@@ -441,8 +453,8 @@
           <w:rPr>
             <w:rFonts w:eastAsiaTheme="minorEastAsia"/>
             <w:noProof/>
-            <w:sz w:val="28"/>
-            <w:szCs w:val="28"/>
+            <w:sz w:val="24"/>
+            <w:szCs w:val="24"/>
             <w:lang w:eastAsia="fr-FR"/>
           </w:rPr>
           <w:tab/>
@@ -451,18 +463,18 @@
           <w:rPr>
             <w:rFonts w:eastAsiaTheme="minorEastAsia"/>
             <w:noProof/>
-            <w:sz w:val="28"/>
-            <w:szCs w:val="28"/>
+            <w:sz w:val="24"/>
+            <w:szCs w:val="24"/>
             <w:lang w:eastAsia="fr-FR"/>
           </w:rPr>
-          <w:t xml:space="preserve">   </w:t>
+          <w:t xml:space="preserve">    </w:t>
         </w:r>
         <w:r>
           <w:rPr>
             <w:rStyle w:val="Lienhypertexte"/>
             <w:noProof/>
-            <w:sz w:val="28"/>
-            <w:szCs w:val="28"/>
+            <w:sz w:val="24"/>
+            <w:szCs w:val="24"/>
           </w:rPr>
           <w:t>Préambule</w:t>
         </w:r>
@@ -470,8 +482,8 @@
           <w:rPr>
             <w:noProof/>
             <w:webHidden/>
-            <w:sz w:val="28"/>
-            <w:szCs w:val="28"/>
+            <w:sz w:val="24"/>
+            <w:szCs w:val="24"/>
           </w:rPr>
           <w:tab/>
         </w:r>
@@ -479,8 +491,8 @@
           <w:rPr>
             <w:noProof/>
             <w:webHidden/>
-            <w:sz w:val="28"/>
-            <w:szCs w:val="28"/>
+            <w:sz w:val="24"/>
+            <w:szCs w:val="24"/>
           </w:rPr>
           <w:fldChar w:fldCharType="begin"/>
         </w:r>
@@ -488,25 +500,25 @@
           <w:rPr>
             <w:noProof/>
             <w:webHidden/>
-            <w:sz w:val="28"/>
-            <w:szCs w:val="28"/>
-          </w:rPr>
-          <w:instrText xml:space="preserve"> PAGEREF _Toc97988719 \h </w:instrText>
-        </w:r>
-        <w:r>
-          <w:rPr>
-            <w:noProof/>
-            <w:webHidden/>
-            <w:sz w:val="28"/>
-            <w:szCs w:val="28"/>
-          </w:rPr>
-        </w:r>
-        <w:r>
-          <w:rPr>
-            <w:noProof/>
-            <w:webHidden/>
-            <w:sz w:val="28"/>
-            <w:szCs w:val="28"/>
+            <w:sz w:val="24"/>
+            <w:szCs w:val="24"/>
+          </w:rPr>
+          <w:instrText xml:space="preserve"> PAGEREF _Toc98092458 \h </w:instrText>
+        </w:r>
+        <w:r>
+          <w:rPr>
+            <w:noProof/>
+            <w:webHidden/>
+            <w:sz w:val="24"/>
+            <w:szCs w:val="24"/>
+          </w:rPr>
+        </w:r>
+        <w:r>
+          <w:rPr>
+            <w:noProof/>
+            <w:webHidden/>
+            <w:sz w:val="24"/>
+            <w:szCs w:val="24"/>
           </w:rPr>
           <w:fldChar w:fldCharType="separate"/>
         </w:r>
@@ -514,8 +526,8 @@
           <w:rPr>
             <w:noProof/>
             <w:webHidden/>
-            <w:sz w:val="28"/>
-            <w:szCs w:val="28"/>
+            <w:sz w:val="24"/>
+            <w:szCs w:val="24"/>
           </w:rPr>
           <w:t>3</w:t>
         </w:r>
@@ -523,8 +535,8 @@
           <w:rPr>
             <w:noProof/>
             <w:webHidden/>
-            <w:sz w:val="28"/>
-            <w:szCs w:val="28"/>
+            <w:sz w:val="24"/>
+            <w:szCs w:val="24"/>
           </w:rPr>
           <w:fldChar w:fldCharType="end"/>
         </w:r>
@@ -541,18 +553,18 @@
         <w:rPr>
           <w:rFonts w:eastAsiaTheme="minorEastAsia"/>
           <w:noProof/>
-          <w:sz w:val="28"/>
-          <w:szCs w:val="28"/>
+          <w:sz w:val="24"/>
+          <w:szCs w:val="24"/>
           <w:lang w:eastAsia="fr-FR"/>
         </w:rPr>
       </w:pPr>
-      <w:hyperlink w:anchor="_Toc97988720" w:history="1">
+      <w:hyperlink w:anchor="_Toc98092459" w:history="1">
         <w:r>
           <w:rPr>
             <w:rStyle w:val="Lienhypertexte"/>
             <w:noProof/>
-            <w:sz w:val="28"/>
-            <w:szCs w:val="28"/>
+            <w:sz w:val="24"/>
+            <w:szCs w:val="24"/>
           </w:rPr>
           <w:t>II.</w:t>
         </w:r>
@@ -560,8 +572,8 @@
           <w:rPr>
             <w:rFonts w:eastAsiaTheme="minorEastAsia"/>
             <w:noProof/>
-            <w:sz w:val="28"/>
-            <w:szCs w:val="28"/>
+            <w:sz w:val="24"/>
+            <w:szCs w:val="24"/>
             <w:lang w:eastAsia="fr-FR"/>
           </w:rPr>
           <w:tab/>
@@ -570,27 +582,27 @@
           <w:rPr>
             <w:rFonts w:eastAsiaTheme="minorEastAsia"/>
             <w:noProof/>
-            <w:sz w:val="28"/>
-            <w:szCs w:val="28"/>
+            <w:sz w:val="24"/>
+            <w:szCs w:val="24"/>
             <w:lang w:eastAsia="fr-FR"/>
           </w:rPr>
-          <w:t xml:space="preserve">   </w:t>
+          <w:t xml:space="preserve">    </w:t>
         </w:r>
         <w:r>
           <w:rPr>
             <w:rStyle w:val="Lienhypertexte"/>
             <w:noProof/>
-            <w:sz w:val="28"/>
-            <w:szCs w:val="28"/>
-          </w:rPr>
-          <w:t>Structuration de code, découplage et injection de dépendance</w:t>
-        </w:r>
-        <w:r>
-          <w:rPr>
-            <w:noProof/>
-            <w:webHidden/>
-            <w:sz w:val="28"/>
-            <w:szCs w:val="28"/>
+            <w:sz w:val="24"/>
+            <w:szCs w:val="24"/>
+          </w:rPr>
+          <w:t>Lancer le projet</w:t>
+        </w:r>
+        <w:r>
+          <w:rPr>
+            <w:noProof/>
+            <w:webHidden/>
+            <w:sz w:val="24"/>
+            <w:szCs w:val="24"/>
           </w:rPr>
           <w:tab/>
         </w:r>
@@ -598,8 +610,8 @@
           <w:rPr>
             <w:noProof/>
             <w:webHidden/>
-            <w:sz w:val="28"/>
-            <w:szCs w:val="28"/>
+            <w:sz w:val="24"/>
+            <w:szCs w:val="24"/>
           </w:rPr>
           <w:fldChar w:fldCharType="begin"/>
         </w:r>
@@ -607,25 +619,25 @@
           <w:rPr>
             <w:noProof/>
             <w:webHidden/>
-            <w:sz w:val="28"/>
-            <w:szCs w:val="28"/>
-          </w:rPr>
-          <w:instrText xml:space="preserve"> PAGEREF _Toc97988720 \h </w:instrText>
-        </w:r>
-        <w:r>
-          <w:rPr>
-            <w:noProof/>
-            <w:webHidden/>
-            <w:sz w:val="28"/>
-            <w:szCs w:val="28"/>
-          </w:rPr>
-        </w:r>
-        <w:r>
-          <w:rPr>
-            <w:noProof/>
-            <w:webHidden/>
-            <w:sz w:val="28"/>
-            <w:szCs w:val="28"/>
+            <w:sz w:val="24"/>
+            <w:szCs w:val="24"/>
+          </w:rPr>
+          <w:instrText xml:space="preserve"> PAGEREF _Toc98092459 \h </w:instrText>
+        </w:r>
+        <w:r>
+          <w:rPr>
+            <w:noProof/>
+            <w:webHidden/>
+            <w:sz w:val="24"/>
+            <w:szCs w:val="24"/>
+          </w:rPr>
+        </w:r>
+        <w:r>
+          <w:rPr>
+            <w:noProof/>
+            <w:webHidden/>
+            <w:sz w:val="24"/>
+            <w:szCs w:val="24"/>
           </w:rPr>
           <w:fldChar w:fldCharType="separate"/>
         </w:r>
@@ -633,8 +645,8 @@
           <w:rPr>
             <w:noProof/>
             <w:webHidden/>
-            <w:sz w:val="28"/>
-            <w:szCs w:val="28"/>
+            <w:sz w:val="24"/>
+            <w:szCs w:val="24"/>
           </w:rPr>
           <w:t>3</w:t>
         </w:r>
@@ -642,8 +654,8 @@
           <w:rPr>
             <w:noProof/>
             <w:webHidden/>
-            <w:sz w:val="28"/>
-            <w:szCs w:val="28"/>
+            <w:sz w:val="24"/>
+            <w:szCs w:val="24"/>
           </w:rPr>
           <w:fldChar w:fldCharType="end"/>
         </w:r>
@@ -660,18 +672,18 @@
         <w:rPr>
           <w:rFonts w:eastAsiaTheme="minorEastAsia"/>
           <w:noProof/>
-          <w:sz w:val="28"/>
-          <w:szCs w:val="28"/>
+          <w:sz w:val="24"/>
+          <w:szCs w:val="24"/>
           <w:lang w:eastAsia="fr-FR"/>
         </w:rPr>
       </w:pPr>
-      <w:hyperlink w:anchor="_Toc97988721" w:history="1">
+      <w:hyperlink w:anchor="_Toc98092460" w:history="1">
         <w:r>
           <w:rPr>
             <w:rStyle w:val="Lienhypertexte"/>
             <w:noProof/>
-            <w:sz w:val="28"/>
-            <w:szCs w:val="28"/>
+            <w:sz w:val="24"/>
+            <w:szCs w:val="24"/>
           </w:rPr>
           <w:t>III.</w:t>
         </w:r>
@@ -679,8 +691,8 @@
           <w:rPr>
             <w:rFonts w:eastAsiaTheme="minorEastAsia"/>
             <w:noProof/>
-            <w:sz w:val="28"/>
-            <w:szCs w:val="28"/>
+            <w:sz w:val="24"/>
+            <w:szCs w:val="24"/>
             <w:lang w:eastAsia="fr-FR"/>
           </w:rPr>
           <w:tab/>
@@ -689,17 +701,17 @@
           <w:rPr>
             <w:rStyle w:val="Lienhypertexte"/>
             <w:noProof/>
-            <w:sz w:val="28"/>
-            <w:szCs w:val="28"/>
-          </w:rPr>
-          <w:t>Utilisation de Servlet et/ou JSP pour l’implémentation du module de service</w:t>
-        </w:r>
-        <w:r>
-          <w:rPr>
-            <w:noProof/>
-            <w:webHidden/>
-            <w:sz w:val="28"/>
-            <w:szCs w:val="28"/>
+            <w:sz w:val="24"/>
+            <w:szCs w:val="24"/>
+          </w:rPr>
+          <w:t>Structuration de code, découplage et injection de dépendance</w:t>
+        </w:r>
+        <w:r>
+          <w:rPr>
+            <w:noProof/>
+            <w:webHidden/>
+            <w:sz w:val="24"/>
+            <w:szCs w:val="24"/>
           </w:rPr>
           <w:tab/>
         </w:r>
@@ -707,8 +719,8 @@
           <w:rPr>
             <w:noProof/>
             <w:webHidden/>
-            <w:sz w:val="28"/>
-            <w:szCs w:val="28"/>
+            <w:sz w:val="24"/>
+            <w:szCs w:val="24"/>
           </w:rPr>
           <w:fldChar w:fldCharType="begin"/>
         </w:r>
@@ -716,25 +728,25 @@
           <w:rPr>
             <w:noProof/>
             <w:webHidden/>
-            <w:sz w:val="28"/>
-            <w:szCs w:val="28"/>
-          </w:rPr>
-          <w:instrText xml:space="preserve"> PAGEREF _Toc97988721 \h </w:instrText>
-        </w:r>
-        <w:r>
-          <w:rPr>
-            <w:noProof/>
-            <w:webHidden/>
-            <w:sz w:val="28"/>
-            <w:szCs w:val="28"/>
-          </w:rPr>
-        </w:r>
-        <w:r>
-          <w:rPr>
-            <w:noProof/>
-            <w:webHidden/>
-            <w:sz w:val="28"/>
-            <w:szCs w:val="28"/>
+            <w:sz w:val="24"/>
+            <w:szCs w:val="24"/>
+          </w:rPr>
+          <w:instrText xml:space="preserve"> PAGEREF _Toc98092460 \h </w:instrText>
+        </w:r>
+        <w:r>
+          <w:rPr>
+            <w:noProof/>
+            <w:webHidden/>
+            <w:sz w:val="24"/>
+            <w:szCs w:val="24"/>
+          </w:rPr>
+        </w:r>
+        <w:r>
+          <w:rPr>
+            <w:noProof/>
+            <w:webHidden/>
+            <w:sz w:val="24"/>
+            <w:szCs w:val="24"/>
           </w:rPr>
           <w:fldChar w:fldCharType="separate"/>
         </w:r>
@@ -742,8 +754,8 @@
           <w:rPr>
             <w:noProof/>
             <w:webHidden/>
-            <w:sz w:val="28"/>
-            <w:szCs w:val="28"/>
+            <w:sz w:val="24"/>
+            <w:szCs w:val="24"/>
           </w:rPr>
           <w:t>3</w:t>
         </w:r>
@@ -751,8 +763,8 @@
           <w:rPr>
             <w:noProof/>
             <w:webHidden/>
-            <w:sz w:val="28"/>
-            <w:szCs w:val="28"/>
+            <w:sz w:val="24"/>
+            <w:szCs w:val="24"/>
           </w:rPr>
           <w:fldChar w:fldCharType="end"/>
         </w:r>
@@ -769,18 +781,18 @@
         <w:rPr>
           <w:rFonts w:eastAsiaTheme="minorEastAsia"/>
           <w:noProof/>
-          <w:sz w:val="28"/>
-          <w:szCs w:val="28"/>
+          <w:sz w:val="24"/>
+          <w:szCs w:val="24"/>
           <w:lang w:eastAsia="fr-FR"/>
         </w:rPr>
       </w:pPr>
-      <w:hyperlink w:anchor="_Toc97988722" w:history="1">
+      <w:hyperlink w:anchor="_Toc98092461" w:history="1">
         <w:r>
           <w:rPr>
             <w:rStyle w:val="Lienhypertexte"/>
             <w:noProof/>
-            <w:sz w:val="28"/>
-            <w:szCs w:val="28"/>
+            <w:sz w:val="24"/>
+            <w:szCs w:val="24"/>
           </w:rPr>
           <w:t>IV.</w:t>
         </w:r>
@@ -788,8 +800,8 @@
           <w:rPr>
             <w:rFonts w:eastAsiaTheme="minorEastAsia"/>
             <w:noProof/>
-            <w:sz w:val="28"/>
-            <w:szCs w:val="28"/>
+            <w:sz w:val="24"/>
+            <w:szCs w:val="24"/>
             <w:lang w:eastAsia="fr-FR"/>
           </w:rPr>
           <w:tab/>
@@ -798,17 +810,17 @@
           <w:rPr>
             <w:rStyle w:val="Lienhypertexte"/>
             <w:noProof/>
-            <w:sz w:val="28"/>
-            <w:szCs w:val="28"/>
-          </w:rPr>
-          <w:t>Transformation objet-relationnel</w:t>
-        </w:r>
-        <w:r>
-          <w:rPr>
-            <w:noProof/>
-            <w:webHidden/>
-            <w:sz w:val="28"/>
-            <w:szCs w:val="28"/>
+            <w:sz w:val="24"/>
+            <w:szCs w:val="24"/>
+          </w:rPr>
+          <w:t>Utilisation de Servlet et/ou JSP pour l’implémentation du module de service</w:t>
+        </w:r>
+        <w:r>
+          <w:rPr>
+            <w:noProof/>
+            <w:webHidden/>
+            <w:sz w:val="24"/>
+            <w:szCs w:val="24"/>
           </w:rPr>
           <w:tab/>
         </w:r>
@@ -816,8 +828,8 @@
           <w:rPr>
             <w:noProof/>
             <w:webHidden/>
-            <w:sz w:val="28"/>
-            <w:szCs w:val="28"/>
+            <w:sz w:val="24"/>
+            <w:szCs w:val="24"/>
           </w:rPr>
           <w:fldChar w:fldCharType="begin"/>
         </w:r>
@@ -825,25 +837,25 @@
           <w:rPr>
             <w:noProof/>
             <w:webHidden/>
-            <w:sz w:val="28"/>
-            <w:szCs w:val="28"/>
-          </w:rPr>
-          <w:instrText xml:space="preserve"> PAGEREF _Toc97988722 \h </w:instrText>
-        </w:r>
-        <w:r>
-          <w:rPr>
-            <w:noProof/>
-            <w:webHidden/>
-            <w:sz w:val="28"/>
-            <w:szCs w:val="28"/>
-          </w:rPr>
-        </w:r>
-        <w:r>
-          <w:rPr>
-            <w:noProof/>
-            <w:webHidden/>
-            <w:sz w:val="28"/>
-            <w:szCs w:val="28"/>
+            <w:sz w:val="24"/>
+            <w:szCs w:val="24"/>
+          </w:rPr>
+          <w:instrText xml:space="preserve"> PAGEREF _Toc98092461 \h </w:instrText>
+        </w:r>
+        <w:r>
+          <w:rPr>
+            <w:noProof/>
+            <w:webHidden/>
+            <w:sz w:val="24"/>
+            <w:szCs w:val="24"/>
+          </w:rPr>
+        </w:r>
+        <w:r>
+          <w:rPr>
+            <w:noProof/>
+            <w:webHidden/>
+            <w:sz w:val="24"/>
+            <w:szCs w:val="24"/>
           </w:rPr>
           <w:fldChar w:fldCharType="separate"/>
         </w:r>
@@ -851,17 +863,17 @@
           <w:rPr>
             <w:noProof/>
             <w:webHidden/>
-            <w:sz w:val="28"/>
-            <w:szCs w:val="28"/>
-          </w:rPr>
-          <w:t>3</w:t>
-        </w:r>
-        <w:r>
-          <w:rPr>
-            <w:noProof/>
-            <w:webHidden/>
-            <w:sz w:val="28"/>
-            <w:szCs w:val="28"/>
+            <w:sz w:val="24"/>
+            <w:szCs w:val="24"/>
+          </w:rPr>
+          <w:t>4</w:t>
+        </w:r>
+        <w:r>
+          <w:rPr>
+            <w:noProof/>
+            <w:webHidden/>
+            <w:sz w:val="24"/>
+            <w:szCs w:val="24"/>
           </w:rPr>
           <w:fldChar w:fldCharType="end"/>
         </w:r>
@@ -878,18 +890,18 @@
         <w:rPr>
           <w:rFonts w:eastAsiaTheme="minorEastAsia"/>
           <w:noProof/>
-          <w:sz w:val="28"/>
-          <w:szCs w:val="28"/>
+          <w:sz w:val="24"/>
+          <w:szCs w:val="24"/>
           <w:lang w:eastAsia="fr-FR"/>
         </w:rPr>
       </w:pPr>
-      <w:hyperlink w:anchor="_Toc97988723" w:history="1">
+      <w:hyperlink w:anchor="_Toc98092462" w:history="1">
         <w:r>
           <w:rPr>
             <w:rStyle w:val="Lienhypertexte"/>
             <w:noProof/>
-            <w:sz w:val="28"/>
-            <w:szCs w:val="28"/>
+            <w:sz w:val="24"/>
+            <w:szCs w:val="24"/>
           </w:rPr>
           <w:t>V.</w:t>
         </w:r>
@@ -897,8 +909,8 @@
           <w:rPr>
             <w:rFonts w:eastAsiaTheme="minorEastAsia"/>
             <w:noProof/>
-            <w:sz w:val="28"/>
-            <w:szCs w:val="28"/>
+            <w:sz w:val="24"/>
+            <w:szCs w:val="24"/>
             <w:lang w:eastAsia="fr-FR"/>
           </w:rPr>
           <w:tab/>
@@ -907,27 +919,27 @@
           <w:rPr>
             <w:rFonts w:eastAsiaTheme="minorEastAsia"/>
             <w:noProof/>
-            <w:sz w:val="28"/>
-            <w:szCs w:val="28"/>
+            <w:sz w:val="24"/>
+            <w:szCs w:val="24"/>
             <w:lang w:eastAsia="fr-FR"/>
           </w:rPr>
-          <w:t xml:space="preserve">   </w:t>
+          <w:t xml:space="preserve">    </w:t>
         </w:r>
         <w:r>
           <w:rPr>
             <w:rStyle w:val="Lienhypertexte"/>
             <w:noProof/>
-            <w:sz w:val="28"/>
-            <w:szCs w:val="28"/>
-          </w:rPr>
-          <w:t>Variables sessions</w:t>
-        </w:r>
-        <w:r>
-          <w:rPr>
-            <w:noProof/>
-            <w:webHidden/>
-            <w:sz w:val="28"/>
-            <w:szCs w:val="28"/>
+            <w:sz w:val="24"/>
+            <w:szCs w:val="24"/>
+          </w:rPr>
+          <w:t>Transformation objet-relationnel</w:t>
+        </w:r>
+        <w:r>
+          <w:rPr>
+            <w:noProof/>
+            <w:webHidden/>
+            <w:sz w:val="24"/>
+            <w:szCs w:val="24"/>
           </w:rPr>
           <w:tab/>
         </w:r>
@@ -935,8 +947,8 @@
           <w:rPr>
             <w:noProof/>
             <w:webHidden/>
-            <w:sz w:val="28"/>
-            <w:szCs w:val="28"/>
+            <w:sz w:val="24"/>
+            <w:szCs w:val="24"/>
           </w:rPr>
           <w:fldChar w:fldCharType="begin"/>
         </w:r>
@@ -944,25 +956,25 @@
           <w:rPr>
             <w:noProof/>
             <w:webHidden/>
-            <w:sz w:val="28"/>
-            <w:szCs w:val="28"/>
-          </w:rPr>
-          <w:instrText xml:space="preserve"> PAGEREF _Toc97988723 \h </w:instrText>
-        </w:r>
-        <w:r>
-          <w:rPr>
-            <w:noProof/>
-            <w:webHidden/>
-            <w:sz w:val="28"/>
-            <w:szCs w:val="28"/>
-          </w:rPr>
-        </w:r>
-        <w:r>
-          <w:rPr>
-            <w:noProof/>
-            <w:webHidden/>
-            <w:sz w:val="28"/>
-            <w:szCs w:val="28"/>
+            <w:sz w:val="24"/>
+            <w:szCs w:val="24"/>
+          </w:rPr>
+          <w:instrText xml:space="preserve"> PAGEREF _Toc98092462 \h </w:instrText>
+        </w:r>
+        <w:r>
+          <w:rPr>
+            <w:noProof/>
+            <w:webHidden/>
+            <w:sz w:val="24"/>
+            <w:szCs w:val="24"/>
+          </w:rPr>
+        </w:r>
+        <w:r>
+          <w:rPr>
+            <w:noProof/>
+            <w:webHidden/>
+            <w:sz w:val="24"/>
+            <w:szCs w:val="24"/>
           </w:rPr>
           <w:fldChar w:fldCharType="separate"/>
         </w:r>
@@ -970,8 +982,8 @@
           <w:rPr>
             <w:noProof/>
             <w:webHidden/>
-            <w:sz w:val="28"/>
-            <w:szCs w:val="28"/>
+            <w:sz w:val="24"/>
+            <w:szCs w:val="24"/>
           </w:rPr>
           <w:t>4</w:t>
         </w:r>
@@ -979,8 +991,8 @@
           <w:rPr>
             <w:noProof/>
             <w:webHidden/>
-            <w:sz w:val="28"/>
-            <w:szCs w:val="28"/>
+            <w:sz w:val="24"/>
+            <w:szCs w:val="24"/>
           </w:rPr>
           <w:fldChar w:fldCharType="end"/>
         </w:r>
@@ -997,18 +1009,18 @@
         <w:rPr>
           <w:rFonts w:eastAsiaTheme="minorEastAsia"/>
           <w:noProof/>
-          <w:sz w:val="28"/>
-          <w:szCs w:val="28"/>
+          <w:sz w:val="24"/>
+          <w:szCs w:val="24"/>
           <w:lang w:eastAsia="fr-FR"/>
         </w:rPr>
       </w:pPr>
-      <w:hyperlink w:anchor="_Toc97988724" w:history="1">
+      <w:hyperlink w:anchor="_Toc98092463" w:history="1">
         <w:r>
           <w:rPr>
             <w:rStyle w:val="Lienhypertexte"/>
             <w:noProof/>
-            <w:sz w:val="28"/>
-            <w:szCs w:val="28"/>
+            <w:sz w:val="24"/>
+            <w:szCs w:val="24"/>
           </w:rPr>
           <w:t>VI.</w:t>
         </w:r>
@@ -1016,8 +1028,8 @@
           <w:rPr>
             <w:rFonts w:eastAsiaTheme="minorEastAsia"/>
             <w:noProof/>
-            <w:sz w:val="28"/>
-            <w:szCs w:val="28"/>
+            <w:sz w:val="24"/>
+            <w:szCs w:val="24"/>
             <w:lang w:eastAsia="fr-FR"/>
           </w:rPr>
           <w:tab/>
@@ -1026,17 +1038,17 @@
           <w:rPr>
             <w:rStyle w:val="Lienhypertexte"/>
             <w:noProof/>
-            <w:sz w:val="28"/>
-            <w:szCs w:val="28"/>
-          </w:rPr>
-          <w:t>Concurrence</w:t>
-        </w:r>
-        <w:r>
-          <w:rPr>
-            <w:noProof/>
-            <w:webHidden/>
-            <w:sz w:val="28"/>
-            <w:szCs w:val="28"/>
+            <w:sz w:val="24"/>
+            <w:szCs w:val="24"/>
+          </w:rPr>
+          <w:t>Variables sessions</w:t>
+        </w:r>
+        <w:r>
+          <w:rPr>
+            <w:noProof/>
+            <w:webHidden/>
+            <w:sz w:val="24"/>
+            <w:szCs w:val="24"/>
           </w:rPr>
           <w:tab/>
         </w:r>
@@ -1044,8 +1056,8 @@
           <w:rPr>
             <w:noProof/>
             <w:webHidden/>
-            <w:sz w:val="28"/>
-            <w:szCs w:val="28"/>
+            <w:sz w:val="24"/>
+            <w:szCs w:val="24"/>
           </w:rPr>
           <w:fldChar w:fldCharType="begin"/>
         </w:r>
@@ -1053,25 +1065,25 @@
           <w:rPr>
             <w:noProof/>
             <w:webHidden/>
-            <w:sz w:val="28"/>
-            <w:szCs w:val="28"/>
-          </w:rPr>
-          <w:instrText xml:space="preserve"> PAGEREF _Toc97988724 \h </w:instrText>
-        </w:r>
-        <w:r>
-          <w:rPr>
-            <w:noProof/>
-            <w:webHidden/>
-            <w:sz w:val="28"/>
-            <w:szCs w:val="28"/>
-          </w:rPr>
-        </w:r>
-        <w:r>
-          <w:rPr>
-            <w:noProof/>
-            <w:webHidden/>
-            <w:sz w:val="28"/>
-            <w:szCs w:val="28"/>
+            <w:sz w:val="24"/>
+            <w:szCs w:val="24"/>
+          </w:rPr>
+          <w:instrText xml:space="preserve"> PAGEREF _Toc98092463 \h </w:instrText>
+        </w:r>
+        <w:r>
+          <w:rPr>
+            <w:noProof/>
+            <w:webHidden/>
+            <w:sz w:val="24"/>
+            <w:szCs w:val="24"/>
+          </w:rPr>
+        </w:r>
+        <w:r>
+          <w:rPr>
+            <w:noProof/>
+            <w:webHidden/>
+            <w:sz w:val="24"/>
+            <w:szCs w:val="24"/>
           </w:rPr>
           <w:fldChar w:fldCharType="separate"/>
         </w:r>
@@ -1079,17 +1091,17 @@
           <w:rPr>
             <w:noProof/>
             <w:webHidden/>
-            <w:sz w:val="28"/>
-            <w:szCs w:val="28"/>
-          </w:rPr>
-          <w:t>4</w:t>
-        </w:r>
-        <w:r>
-          <w:rPr>
-            <w:noProof/>
-            <w:webHidden/>
-            <w:sz w:val="28"/>
-            <w:szCs w:val="28"/>
+            <w:sz w:val="24"/>
+            <w:szCs w:val="24"/>
+          </w:rPr>
+          <w:t>5</w:t>
+        </w:r>
+        <w:r>
+          <w:rPr>
+            <w:noProof/>
+            <w:webHidden/>
+            <w:sz w:val="24"/>
+            <w:szCs w:val="24"/>
           </w:rPr>
           <w:fldChar w:fldCharType="end"/>
         </w:r>
@@ -1106,18 +1118,18 @@
         <w:rPr>
           <w:rFonts w:eastAsiaTheme="minorEastAsia"/>
           <w:noProof/>
-          <w:sz w:val="28"/>
-          <w:szCs w:val="28"/>
+          <w:sz w:val="24"/>
+          <w:szCs w:val="24"/>
           <w:lang w:eastAsia="fr-FR"/>
         </w:rPr>
       </w:pPr>
-      <w:hyperlink w:anchor="_Toc97988725" w:history="1">
+      <w:hyperlink w:anchor="_Toc98092464" w:history="1">
         <w:r>
           <w:rPr>
             <w:rStyle w:val="Lienhypertexte"/>
             <w:noProof/>
-            <w:sz w:val="28"/>
-            <w:szCs w:val="28"/>
+            <w:sz w:val="24"/>
+            <w:szCs w:val="24"/>
           </w:rPr>
           <w:t>VII.</w:t>
         </w:r>
@@ -1125,8 +1137,8 @@
           <w:rPr>
             <w:rFonts w:eastAsiaTheme="minorEastAsia"/>
             <w:noProof/>
-            <w:sz w:val="28"/>
-            <w:szCs w:val="28"/>
+            <w:sz w:val="24"/>
+            <w:szCs w:val="24"/>
             <w:lang w:eastAsia="fr-FR"/>
           </w:rPr>
           <w:tab/>
@@ -1135,8 +1147,117 @@
           <w:rPr>
             <w:rStyle w:val="Lienhypertexte"/>
             <w:noProof/>
-            <w:sz w:val="28"/>
-            <w:szCs w:val="28"/>
+            <w:sz w:val="24"/>
+            <w:szCs w:val="24"/>
+          </w:rPr>
+          <w:t>Concurrence</w:t>
+        </w:r>
+        <w:r>
+          <w:rPr>
+            <w:noProof/>
+            <w:webHidden/>
+            <w:sz w:val="24"/>
+            <w:szCs w:val="24"/>
+          </w:rPr>
+          <w:tab/>
+        </w:r>
+        <w:r>
+          <w:rPr>
+            <w:noProof/>
+            <w:webHidden/>
+            <w:sz w:val="24"/>
+            <w:szCs w:val="24"/>
+          </w:rPr>
+          <w:fldChar w:fldCharType="begin"/>
+        </w:r>
+        <w:r>
+          <w:rPr>
+            <w:noProof/>
+            <w:webHidden/>
+            <w:sz w:val="24"/>
+            <w:szCs w:val="24"/>
+          </w:rPr>
+          <w:instrText xml:space="preserve"> PAGEREF _Toc98092464 \h </w:instrText>
+        </w:r>
+        <w:r>
+          <w:rPr>
+            <w:noProof/>
+            <w:webHidden/>
+            <w:sz w:val="24"/>
+            <w:szCs w:val="24"/>
+          </w:rPr>
+        </w:r>
+        <w:r>
+          <w:rPr>
+            <w:noProof/>
+            <w:webHidden/>
+            <w:sz w:val="24"/>
+            <w:szCs w:val="24"/>
+          </w:rPr>
+          <w:fldChar w:fldCharType="separate"/>
+        </w:r>
+        <w:r>
+          <w:rPr>
+            <w:noProof/>
+            <w:webHidden/>
+            <w:sz w:val="24"/>
+            <w:szCs w:val="24"/>
+          </w:rPr>
+          <w:t>5</w:t>
+        </w:r>
+        <w:r>
+          <w:rPr>
+            <w:noProof/>
+            <w:webHidden/>
+            <w:sz w:val="24"/>
+            <w:szCs w:val="24"/>
+          </w:rPr>
+          <w:fldChar w:fldCharType="end"/>
+        </w:r>
+      </w:hyperlink>
+    </w:p>
+    <w:p>
+      <w:pPr>
+        <w:pStyle w:val="TM1"/>
+        <w:tabs>
+          <w:tab w:val="left" w:pos="660"/>
+          <w:tab w:val="right" w:leader="dot" w:pos="9062"/>
+        </w:tabs>
+        <w:spacing w:line="360" w:lineRule="auto"/>
+        <w:rPr>
+          <w:rFonts w:eastAsiaTheme="minorEastAsia"/>
+          <w:noProof/>
+          <w:sz w:val="24"/>
+          <w:szCs w:val="24"/>
+          <w:lang w:eastAsia="fr-FR"/>
+        </w:rPr>
+      </w:pPr>
+      <w:hyperlink w:anchor="_Toc98092465" w:history="1">
+        <w:r>
+          <w:rPr>
+            <w:rStyle w:val="Lienhypertexte"/>
+            <w:noProof/>
+            <w:sz w:val="24"/>
+            <w:szCs w:val="24"/>
+          </w:rPr>
+          <w:t>VIII.</w:t>
+        </w:r>
+        <w:r>
+          <w:rPr>
+            <w:rFonts w:eastAsiaTheme="minorEastAsia"/>
+            <w:noProof/>
+            <w:sz w:val="24"/>
+            <w:szCs w:val="24"/>
+            <w:lang w:eastAsia="fr-FR"/>
+          </w:rPr>
+          <w:tab/>
+        </w:r>
+        <w:r>
+          <w:rPr>
+            <w:rStyle w:val="Lienhypertexte"/>
+            <w:noProof/>
+            <w:sz w:val="24"/>
+            <w:szCs w:val="24"/>
           </w:rPr>
           <w:t>Efficacité des requêtes d’accès à la base de données</w:t>
         </w:r>
@@ -1144,8 +1265,8 @@
           <w:rPr>
             <w:noProof/>
             <w:webHidden/>
-            <w:sz w:val="28"/>
-            <w:szCs w:val="28"/>
+            <w:sz w:val="24"/>
+            <w:szCs w:val="24"/>
           </w:rPr>
           <w:tab/>
         </w:r>
@@ -1153,8 +1274,8 @@
           <w:rPr>
             <w:noProof/>
             <w:webHidden/>
-            <w:sz w:val="28"/>
-            <w:szCs w:val="28"/>
+            <w:sz w:val="24"/>
+            <w:szCs w:val="24"/>
           </w:rPr>
           <w:fldChar w:fldCharType="begin"/>
         </w:r>
@@ -1162,25 +1283,25 @@
           <w:rPr>
             <w:noProof/>
             <w:webHidden/>
-            <w:sz w:val="28"/>
-            <w:szCs w:val="28"/>
-          </w:rPr>
-          <w:instrText xml:space="preserve"> PAGEREF _Toc97988725 \h </w:instrText>
-        </w:r>
-        <w:r>
-          <w:rPr>
-            <w:noProof/>
-            <w:webHidden/>
-            <w:sz w:val="28"/>
-            <w:szCs w:val="28"/>
-          </w:rPr>
-        </w:r>
-        <w:r>
-          <w:rPr>
-            <w:noProof/>
-            <w:webHidden/>
-            <w:sz w:val="28"/>
-            <w:szCs w:val="28"/>
+            <w:sz w:val="24"/>
+            <w:szCs w:val="24"/>
+          </w:rPr>
+          <w:instrText xml:space="preserve"> PAGEREF _Toc98092465 \h </w:instrText>
+        </w:r>
+        <w:r>
+          <w:rPr>
+            <w:noProof/>
+            <w:webHidden/>
+            <w:sz w:val="24"/>
+            <w:szCs w:val="24"/>
+          </w:rPr>
+        </w:r>
+        <w:r>
+          <w:rPr>
+            <w:noProof/>
+            <w:webHidden/>
+            <w:sz w:val="24"/>
+            <w:szCs w:val="24"/>
           </w:rPr>
           <w:fldChar w:fldCharType="separate"/>
         </w:r>
@@ -1188,8 +1309,8 @@
           <w:rPr>
             <w:noProof/>
             <w:webHidden/>
-            <w:sz w:val="28"/>
-            <w:szCs w:val="28"/>
+            <w:sz w:val="24"/>
+            <w:szCs w:val="24"/>
           </w:rPr>
           <w:t>5</w:t>
         </w:r>
@@ -1197,8 +1318,8 @@
           <w:rPr>
             <w:noProof/>
             <w:webHidden/>
-            <w:sz w:val="28"/>
-            <w:szCs w:val="28"/>
+            <w:sz w:val="24"/>
+            <w:szCs w:val="24"/>
           </w:rPr>
           <w:fldChar w:fldCharType="end"/>
         </w:r>
@@ -1206,9 +1327,13 @@
     </w:p>
     <w:p>
       <w:pPr>
-        <w:spacing w:after="160" w:line="259" w:lineRule="auto"/>
-      </w:pPr>
-      <w:r>
+        <w:spacing w:after="160" w:line="360" w:lineRule="auto"/>
+      </w:pPr>
+      <w:r>
+        <w:rPr>
+          <w:sz w:val="24"/>
+          <w:szCs w:val="24"/>
+        </w:rPr>
         <w:fldChar w:fldCharType="end"/>
       </w:r>
       <w:r>
@@ -1219,7 +1344,7 @@
       <w:pPr>
         <w:pStyle w:val="A1"/>
       </w:pPr>
-      <w:bookmarkStart w:id="0" w:name="_Toc97988719"/>
+      <w:bookmarkStart w:id="0" w:name="_Toc98092458"/>
       <w:r>
         <w:lastRenderedPageBreak/>
         <w:t>Préambule</w:t>
@@ -1247,12 +1372,17 @@
         <w:t xml:space="preserve">La première méthode qui se nomme </w:t>
       </w:r>
       <w:proofErr w:type="spellStart"/>
+      <w:proofErr w:type="gramStart"/>
       <w:r>
         <w:t>consulterDocuments</w:t>
       </w:r>
       <w:proofErr w:type="spellEnd"/>
       <w:r>
-        <w:t xml:space="preserve">() nous permet de consulter tous les documents de la bibliothèque. </w:t>
+        <w:t>(</w:t>
+      </w:r>
+      <w:proofErr w:type="gramEnd"/>
+      <w:r>
+        <w:t xml:space="preserve">) nous permet de consulter tous les documents de la bibliothèque. </w:t>
       </w:r>
     </w:p>
     <w:p>
@@ -1260,12 +1390,17 @@
         <w:t xml:space="preserve">La deuxième méthode qui se nomme </w:t>
       </w:r>
       <w:proofErr w:type="spellStart"/>
+      <w:proofErr w:type="gramStart"/>
       <w:r>
         <w:t>consulterDocumentsEmprunt</w:t>
       </w:r>
       <w:proofErr w:type="spellEnd"/>
       <w:r>
-        <w:t>(String pseudo)</w:t>
+        <w:t>(</w:t>
+      </w:r>
+      <w:proofErr w:type="gramEnd"/>
+      <w:r>
+        <w:t>String pseudo)</w:t>
       </w:r>
       <w:r>
         <w:t xml:space="preserve"> nous permet de visualiser tous les documents qu’un utilisateur a emprunté.</w:t>
@@ -1337,7 +1472,7 @@
                     <pic:cNvPicPr/>
                   </pic:nvPicPr>
                   <pic:blipFill>
-                    <a:blip r:embed="rId7">
+                    <a:blip r:embed="rId9">
                       <a:extLst>
                         <a:ext uri="{28A0092B-C50C-407E-A947-70E740481C1C}">
                           <a14:useLocalDpi xmlns:a14="http://schemas.microsoft.com/office/drawing/2010/main" val="0"/>
@@ -1383,11 +1518,144 @@
       <w:pPr>
         <w:pStyle w:val="A1"/>
       </w:pPr>
-      <w:bookmarkStart w:id="1" w:name="_Toc97988720"/>
+      <w:bookmarkStart w:id="1" w:name="_Toc98092459"/>
+      <w:r>
+        <w:t>Lancer le projet</w:t>
+      </w:r>
+      <w:bookmarkEnd w:id="1"/>
+      <w:r>
+        <w:t xml:space="preserve"> </w:t>
+      </w:r>
+    </w:p>
+    <w:p>
+      <w:pPr>
+        <w:rPr>
+          <w:lang w:eastAsia="fr-FR"/>
+        </w:rPr>
+      </w:pPr>
+      <w:r>
+        <w:rPr>
+          <w:lang w:eastAsia="fr-FR"/>
+        </w:rPr>
+        <w:t xml:space="preserve">Pour lancer notre projet, il faut dans un premier temps mettre en place une base de données. </w:t>
+      </w:r>
+      <w:r>
+        <w:rPr>
+          <w:lang w:eastAsia="fr-FR"/>
+        </w:rPr>
+        <w:t>Le script de notre base de données se trouve dans notre repository GitHub</w:t>
+      </w:r>
+      <w:r>
+        <w:rPr>
+          <w:lang w:eastAsia="fr-FR"/>
+        </w:rPr>
+        <w:t xml:space="preserve"> </w:t>
+      </w:r>
+      <w:r>
+        <w:rPr>
+          <w:lang w:eastAsia="fr-FR"/>
+        </w:rPr>
+        <w:t>(</w:t>
+      </w:r>
+      <w:hyperlink r:id="rId10" w:history="1">
+        <w:r>
+          <w:rPr>
+            <w:rStyle w:val="Lienhypertexte"/>
+            <w:lang w:eastAsia="fr-FR"/>
+          </w:rPr>
+          <w:t>https://github.com/Juulie25/JEE_Mediatek</w:t>
+        </w:r>
+      </w:hyperlink>
+      <w:r>
+        <w:rPr>
+          <w:lang w:eastAsia="fr-FR"/>
+        </w:rPr>
+        <w:t xml:space="preserve">) </w:t>
+      </w:r>
+      <w:r>
+        <w:rPr>
+          <w:lang w:eastAsia="fr-FR"/>
+        </w:rPr>
+        <w:t xml:space="preserve">ou bien dans le zip de notre projet. </w:t>
+      </w:r>
+    </w:p>
+    <w:p>
+      <w:pPr>
+        <w:rPr>
+          <w:lang w:eastAsia="fr-FR"/>
+        </w:rPr>
+      </w:pPr>
+    </w:p>
+    <w:p>
+      <w:pPr>
+        <w:rPr>
+          <w:lang w:eastAsia="fr-FR"/>
+        </w:rPr>
+      </w:pPr>
+      <w:r>
+        <w:rPr>
+          <w:lang w:eastAsia="fr-FR"/>
+        </w:rPr>
+        <w:t xml:space="preserve">Une fois la base de données mise en place, vous pouvez lancer le script Java depuis Eclipse pour Entreprise. </w:t>
+      </w:r>
+    </w:p>
+    <w:p>
+      <w:pPr>
+        <w:rPr>
+          <w:lang w:eastAsia="fr-FR"/>
+        </w:rPr>
+      </w:pPr>
+      <w:r>
+        <w:rPr>
+          <w:lang w:eastAsia="fr-FR"/>
+        </w:rPr>
+        <w:t xml:space="preserve">Il suffit ensuite de lancer la servlet </w:t>
+      </w:r>
+      <w:proofErr w:type="spellStart"/>
+      <w:r>
+        <w:rPr>
+          <w:lang w:eastAsia="fr-FR"/>
+        </w:rPr>
+        <w:t>servletLancement</w:t>
+      </w:r>
+      <w:proofErr w:type="spellEnd"/>
+      <w:r>
+        <w:rPr>
+          <w:lang w:eastAsia="fr-FR"/>
+        </w:rPr>
+        <w:t xml:space="preserve"> afin d’accéder à notre application. </w:t>
+      </w:r>
+    </w:p>
+    <w:p>
+      <w:pPr>
+        <w:rPr>
+          <w:lang w:eastAsia="fr-FR"/>
+        </w:rPr>
+      </w:pPr>
+    </w:p>
+    <w:p>
+      <w:pPr>
+        <w:rPr>
+          <w:lang w:eastAsia="fr-FR"/>
+        </w:rPr>
+      </w:pPr>
+      <w:r>
+        <w:rPr>
+          <w:lang w:eastAsia="fr-FR"/>
+        </w:rPr>
+        <w:t xml:space="preserve">Dans un premier temps, il faut se connecter avec l’un des comptes de la table User. Vous aurez ensuite accès aux différentes fonctionnalités de notre application, en fonction du rôle de l’utilisateur choisi. </w:t>
+      </w:r>
+    </w:p>
+    <w:p/>
+    <w:p>
+      <w:pPr>
+        <w:pStyle w:val="A1"/>
+      </w:pPr>
+      <w:bookmarkStart w:id="2" w:name="_Toc98092460"/>
       <w:r>
         <w:t>Structuration de code, découplage et injection de dépendance</w:t>
       </w:r>
-      <w:bookmarkEnd w:id="1"/>
+      <w:bookmarkEnd w:id="2"/>
     </w:p>
     <w:p>
       <w:r>
@@ -1409,18 +1677,18 @@
           <w:noProof/>
         </w:rPr>
         <w:drawing>
-          <wp:anchor distT="0" distB="0" distL="114300" distR="114300" simplePos="0" relativeHeight="251658240" behindDoc="0" locked="0" layoutInCell="1" allowOverlap="1" wp14:anchorId="0A248548" wp14:editId="20441FE4">
+          <wp:anchor distT="0" distB="0" distL="114300" distR="114300" simplePos="0" relativeHeight="251663360" behindDoc="0" locked="0" layoutInCell="1" allowOverlap="1" wp14:anchorId="6FF30DA6" wp14:editId="0D2F7357">
             <wp:simplePos x="0" y="0"/>
-            <wp:positionH relativeFrom="margin">
-              <wp:align>left</wp:align>
+            <wp:positionH relativeFrom="column">
+              <wp:posOffset>-311454</wp:posOffset>
             </wp:positionH>
             <wp:positionV relativeFrom="paragraph">
-              <wp:posOffset>86178</wp:posOffset>
+              <wp:posOffset>31833</wp:posOffset>
             </wp:positionV>
-            <wp:extent cx="6048203" cy="3974471"/>
-            <wp:effectExtent l="0" t="0" r="0" b="0"/>
+            <wp:extent cx="6540772" cy="3919993"/>
+            <wp:effectExtent l="0" t="0" r="0" b="4445"/>
             <wp:wrapNone/>
-            <wp:docPr id="1" name="Image 1"/>
+            <wp:docPr id="8" name="Image 8"/>
             <wp:cNvGraphicFramePr>
               <a:graphicFrameLocks xmlns:a="http://schemas.openxmlformats.org/drawingml/2006/main" noChangeAspect="1"/>
             </wp:cNvGraphicFramePr>
@@ -1428,36 +1696,36 @@
               <a:graphicData uri="http://schemas.openxmlformats.org/drawingml/2006/picture">
                 <pic:pic xmlns:pic="http://schemas.openxmlformats.org/drawingml/2006/picture">
                   <pic:nvPicPr>
-                    <pic:cNvPr id="1" name="Image 1"/>
-                    <pic:cNvPicPr/>
+                    <pic:cNvPr id="0" name="Picture 1"/>
+                    <pic:cNvPicPr>
+                      <a:picLocks noChangeAspect="1" noChangeArrowheads="1"/>
+                    </pic:cNvPicPr>
                   </pic:nvPicPr>
-                  <pic:blipFill rotWithShape="1">
-                    <a:blip r:embed="rId8" cstate="print">
+                  <pic:blipFill>
+                    <a:blip r:embed="rId11">
                       <a:extLst>
                         <a:ext uri="{28A0092B-C50C-407E-A947-70E740481C1C}">
                           <a14:useLocalDpi xmlns:a14="http://schemas.microsoft.com/office/drawing/2010/main" val="0"/>
                         </a:ext>
                       </a:extLst>
                     </a:blip>
-                    <a:srcRect r="8765"/>
-                    <a:stretch/>
+                    <a:srcRect/>
+                    <a:stretch>
+                      <a:fillRect/>
+                    </a:stretch>
                   </pic:blipFill>
                   <pic:spPr bwMode="auto">
                     <a:xfrm>
                       <a:off x="0" y="0"/>
-                      <a:ext cx="6048203" cy="3974471"/>
+                      <a:ext cx="6540772" cy="3919993"/>
                     </a:xfrm>
                     <a:prstGeom prst="rect">
                       <a:avLst/>
                     </a:prstGeom>
+                    <a:noFill/>
                     <a:ln>
                       <a:noFill/>
                     </a:ln>
-                    <a:extLst>
-                      <a:ext uri="{53640926-AAD7-44D8-BBD7-CCE9431645EC}">
-                        <a14:shadowObscured xmlns:a14="http://schemas.microsoft.com/office/drawing/2010/main"/>
-                      </a:ext>
-                    </a:extLst>
                   </pic:spPr>
                 </pic:pic>
               </a:graphicData>
@@ -1581,11 +1849,11 @@
       <w:pPr>
         <w:pStyle w:val="A1"/>
       </w:pPr>
-      <w:bookmarkStart w:id="2" w:name="_Toc97988721"/>
+      <w:bookmarkStart w:id="3" w:name="_Toc98092461"/>
       <w:r>
         <w:t>Utilisation de Servlet et/ou JSP pour l’implémentation du module de service</w:t>
       </w:r>
-      <w:bookmarkEnd w:id="2"/>
+      <w:bookmarkEnd w:id="3"/>
     </w:p>
     <w:p>
       <w:r>
@@ -1640,11 +1908,11 @@
       <w:pPr>
         <w:pStyle w:val="A1"/>
       </w:pPr>
-      <w:bookmarkStart w:id="3" w:name="_Toc97988722"/>
+      <w:bookmarkStart w:id="4" w:name="_Toc98092462"/>
       <w:r>
         <w:t>Transformation objet-relationnel</w:t>
       </w:r>
-      <w:bookmarkEnd w:id="3"/>
+      <w:bookmarkEnd w:id="4"/>
     </w:p>
     <w:p>
       <w:r>
@@ -1682,7 +1950,7 @@
                     <pic:cNvPicPr/>
                   </pic:nvPicPr>
                   <pic:blipFill>
-                    <a:blip r:embed="rId9"/>
+                    <a:blip r:embed="rId12"/>
                     <a:stretch>
                       <a:fillRect/>
                     </a:stretch>
@@ -1730,7 +1998,7 @@
                     <pic:cNvPicPr/>
                   </pic:nvPicPr>
                   <pic:blipFill>
-                    <a:blip r:embed="rId10"/>
+                    <a:blip r:embed="rId13"/>
                     <a:stretch>
                       <a:fillRect/>
                     </a:stretch>
@@ -1754,6 +2022,7 @@
     <w:p/>
     <w:p>
       <w:r>
+        <w:lastRenderedPageBreak/>
         <w:t xml:space="preserve">Dans notre code Java, nous avons défini des classes pour les documents et les utilisateurs. Ces tables ont respectivement les mêmes attributs que ceux de la base de données. </w:t>
       </w:r>
     </w:p>
@@ -1770,11 +2039,11 @@
       <w:pPr>
         <w:pStyle w:val="A1"/>
       </w:pPr>
-      <w:bookmarkStart w:id="4" w:name="_Toc97988723"/>
+      <w:bookmarkStart w:id="5" w:name="_Toc98092463"/>
       <w:r>
         <w:t>Variables sessions</w:t>
       </w:r>
-      <w:bookmarkEnd w:id="4"/>
+      <w:bookmarkEnd w:id="5"/>
     </w:p>
     <w:p>
       <w:r>
@@ -1792,80 +2061,80 @@
     <w:p/>
     <w:p>
       <w:r>
+        <w:t>Une session est ouverte lorsqu’un utilisateur se connecte. Lors de cette ouverture, les différentes informations nécessaires sont stockées. La session est maintenue tout le temps où l’utilisateur est connecté, ce qui nous permet de suivre l’utilisateur lorsqu’il change de page.</w:t>
+      </w:r>
+    </w:p>
+    <w:p>
+      <w:r>
+        <w:t xml:space="preserve">La session est fermée lorsque l’utilisateur se déconnecte. </w:t>
+      </w:r>
+    </w:p>
+    <w:p/>
+    <w:p>
+      <w:pPr>
+        <w:pStyle w:val="A1"/>
+      </w:pPr>
+      <w:bookmarkStart w:id="6" w:name="_Toc98092464"/>
+      <w:r>
+        <w:t>Concurrence</w:t>
+      </w:r>
+      <w:bookmarkEnd w:id="6"/>
+    </w:p>
+    <w:p>
+      <w:r>
+        <w:t xml:space="preserve">Nous avons remarqué la présence de ressources critiques dans notre code : en effet, lorsque deux utilisateurs sont connectés en même temps, il peut y avoir un problème lors de l’emprunt de documents. Si deux utilisateurs empruntent le même document en même temps, </w:t>
+      </w:r>
+      <w:r>
+        <w:t xml:space="preserve">quel utilisateur pourra réellement emprunter le document ? </w:t>
+      </w:r>
+    </w:p>
+    <w:p>
+      <w:r>
+        <w:t xml:space="preserve">Pour résoudre ce problème, nous avions pensé à mettre en place des sections critiques mais après réflexion, nous n’en n’avons pas mis. </w:t>
+      </w:r>
+    </w:p>
+    <w:p>
+      <w:r>
+        <w:t>En effet, nous avons appris dans nos cours de gestion de base de données que les bases tel que MySQL</w:t>
+      </w:r>
+      <w:r>
+        <w:t xml:space="preserve"> ou </w:t>
+      </w:r>
+      <w:r>
+        <w:t xml:space="preserve">Oracle gèrent elles-mêmes la concurrence lors de l’accès à des ressources. </w:t>
+      </w:r>
+    </w:p>
+    <w:p/>
+    <w:p>
+      <w:r>
+        <w:t xml:space="preserve">Vu que nos données sont stockées dans une base de données MySQL, la concurrence est directement gérée par la base de données. La base de données s’occupe d’attribuer un document à un utilisateur lorsque plusieurs utilisateurs souhaitent l’emprunter en même temps. </w:t>
+      </w:r>
+    </w:p>
+    <w:p/>
+    <w:p>
+      <w:pPr>
+        <w:pStyle w:val="A1"/>
+      </w:pPr>
+      <w:bookmarkStart w:id="7" w:name="_Toc98092465"/>
+      <w:r>
+        <w:t>Efficacité des requêtes d’accès à la base de données</w:t>
+      </w:r>
+      <w:bookmarkEnd w:id="7"/>
+    </w:p>
+    <w:p>
+      <w:r>
+        <w:t xml:space="preserve">Lorsqu’on lance notre serveur, la première page qui s’affiche est celle de notre formulaire de connexion. </w:t>
+      </w:r>
+    </w:p>
+    <w:p>
+      <w:pPr>
+        <w:jc w:val="center"/>
+      </w:pPr>
+      <w:r>
+        <w:rPr>
+          <w:noProof/>
+        </w:rPr>
         <w:lastRenderedPageBreak/>
-        <w:t>Une session est ouverte lorsqu’un utilisateur se connecte. Lors de cette ouverture, les différentes informations nécessaires sont stockées. La session est maintenue tout le temps où l’utilisateur est connecté, ce qui nous permet de suivre l’utilisateur lorsqu’il change de page.</w:t>
-      </w:r>
-    </w:p>
-    <w:p>
-      <w:r>
-        <w:t xml:space="preserve">La session est fermée lorsque l’utilisateur se déconnecte. </w:t>
-      </w:r>
-    </w:p>
-    <w:p/>
-    <w:p>
-      <w:pPr>
-        <w:pStyle w:val="A1"/>
-      </w:pPr>
-      <w:bookmarkStart w:id="5" w:name="_Toc97988724"/>
-      <w:r>
-        <w:t>Concurrence</w:t>
-      </w:r>
-      <w:bookmarkEnd w:id="5"/>
-    </w:p>
-    <w:p>
-      <w:r>
-        <w:t xml:space="preserve">Nous avons remarqué la présence de ressources critiques dans notre code : en effet, lorsque deux utilisateurs sont connectés en même temps, il peut y avoir un problème lors de l’emprunt de documents. Si deux utilisateurs empruntent le même document en même temps, </w:t>
-      </w:r>
-      <w:r>
-        <w:t xml:space="preserve">quel utilisateur pourra réellement emprunter le document ? </w:t>
-      </w:r>
-    </w:p>
-    <w:p>
-      <w:r>
-        <w:t xml:space="preserve">Pour résoudre ce problème, nous avions pensé à mettre en place des sections critiques mais après réflexion, nous n’en n’avons pas mis. </w:t>
-      </w:r>
-    </w:p>
-    <w:p>
-      <w:r>
-        <w:t>En effet, nous avons appris dans nos cours de gestion de base de données que les bases tel que MySQL</w:t>
-      </w:r>
-      <w:r>
-        <w:t xml:space="preserve"> ou </w:t>
-      </w:r>
-      <w:r>
-        <w:t xml:space="preserve">Oracle gèrent elles-mêmes la concurrence lors de l’accès à des ressources. </w:t>
-      </w:r>
-    </w:p>
-    <w:p/>
-    <w:p>
-      <w:r>
-        <w:t xml:space="preserve">Vu que nos données sont stockées dans une base de données MySQL, la concurrence est directement gérée par la base de données. La base de données s’occupe d’attribuer un document à un utilisateur lorsque plusieurs utilisateurs souhaitent l’emprunter en même temps. </w:t>
-      </w:r>
-    </w:p>
-    <w:p/>
-    <w:p>
-      <w:pPr>
-        <w:pStyle w:val="A1"/>
-      </w:pPr>
-      <w:bookmarkStart w:id="6" w:name="_Toc97988725"/>
-      <w:r>
-        <w:t>Efficacité des requêtes d’accès à la base de données</w:t>
-      </w:r>
-      <w:bookmarkEnd w:id="6"/>
-    </w:p>
-    <w:p>
-      <w:r>
-        <w:t xml:space="preserve">Lorsqu’on lance notre serveur, la première page qui s’affiche est celle de notre formulaire de connexion. </w:t>
-      </w:r>
-    </w:p>
-    <w:p>
-      <w:pPr>
-        <w:jc w:val="center"/>
-      </w:pPr>
-      <w:r>
-        <w:rPr>
-          <w:noProof/>
-        </w:rPr>
         <w:drawing>
           <wp:inline distT="0" distB="0" distL="0" distR="0" wp14:anchorId="75FB4BCC" wp14:editId="54489852">
             <wp:extent cx="4528917" cy="2209045"/>
@@ -1882,7 +2151,7 @@
                     <pic:cNvPicPr/>
                   </pic:nvPicPr>
                   <pic:blipFill>
-                    <a:blip r:embed="rId11"/>
+                    <a:blip r:embed="rId14"/>
                     <a:stretch>
                       <a:fillRect/>
                     </a:stretch>
@@ -1966,7 +2235,7 @@
                     <pic:cNvPicPr/>
                   </pic:nvPicPr>
                   <pic:blipFill>
-                    <a:blip r:embed="rId12" cstate="print">
+                    <a:blip r:embed="rId15" cstate="print">
                       <a:extLst>
                         <a:ext uri="{28A0092B-C50C-407E-A947-70E740481C1C}">
                           <a14:useLocalDpi xmlns:a14="http://schemas.microsoft.com/office/drawing/2010/main" val="0"/>
@@ -2028,7 +2297,7 @@
                     <pic:cNvPicPr/>
                   </pic:nvPicPr>
                   <pic:blipFill>
-                    <a:blip r:embed="rId13" cstate="print">
+                    <a:blip r:embed="rId16" cstate="print">
                       <a:extLst>
                         <a:ext uri="{28A0092B-C50C-407E-A947-70E740481C1C}">
                           <a14:useLocalDpi xmlns:a14="http://schemas.microsoft.com/office/drawing/2010/main" val="0"/>
@@ -2142,6 +2411,7 @@
     </w:p>
     <w:p/>
     <w:sectPr>
+      <w:footerReference w:type="default" r:id="rId17"/>
       <w:pgSz w:w="11906" w:h="16838"/>
       <w:pgMar w:top="1417" w:right="1417" w:bottom="1417" w:left="1417" w:header="708" w:footer="708" w:gutter="0"/>
       <w:cols w:space="708"/>
@@ -2149,6 +2419,111 @@
     </w:sectPr>
   </w:body>
 </w:document>
+</file>
+
+<file path=word/endnotes.xml><?xml version="1.0" encoding="utf-8"?>
+<w:endnotes xmlns:wpc="http://schemas.microsoft.com/office/word/2010/wordprocessingCanvas" xmlns:cx="http://schemas.microsoft.com/office/drawing/2014/chartex" xmlns:cx1="http://schemas.microsoft.com/office/drawing/2015/9/8/chartex" xmlns:cx2="http://schemas.microsoft.com/office/drawing/2015/10/21/chartex" xmlns:cx3="http://schemas.microsoft.com/office/drawing/2016/5/9/chartex" xmlns:cx4="http://schemas.microsoft.com/office/drawing/2016/5/10/chartex" xmlns:cx5="http://schemas.microsoft.com/office/drawing/2016/5/11/chartex" xmlns:cx6="http://schemas.microsoft.com/office/drawing/2016/5/12/chartex" xmlns:cx7="http://schemas.microsoft.com/office/drawing/2016/5/13/chartex" xmlns:cx8="http://schemas.microsoft.com/office/drawing/2016/5/14/chartex" xmlns:mc="http://schemas.openxmlformats.org/markup-compatibility/2006" xmlns:aink="http://schemas.microsoft.com/office/drawing/2016/ink" xmlns:am3d="http://schemas.microsoft.com/office/drawing/2017/model3d" xmlns:o="urn:schemas-microsoft-com:office:office" xmlns:r="http://schemas.openxmlformats.org/officeDocument/2006/relationships" xmlns:m="http://schemas.openxmlformats.org/officeDocument/2006/math" xmlns:v="urn:schemas-microsoft-com:vml" xmlns:wp14="http://schemas.microsoft.com/office/word/2010/wordprocessingDrawing" xmlns:wp="http://schemas.openxmlformats.org/drawingml/2006/wordprocessingDrawing" xmlns:w10="urn:schemas-microsoft-com:office:word" xmlns:w="http://schemas.openxmlformats.org/wordprocessingml/2006/main" xmlns:w14="http://schemas.microsoft.com/office/word/2010/wordml" xmlns:w15="http://schemas.microsoft.com/office/word/2012/wordml" xmlns:w16cex="http://schemas.microsoft.com/office/word/2018/wordml/cex" xmlns:w16cid="http://schemas.microsoft.com/office/word/2016/wordml/cid" xmlns:w16="http://schemas.microsoft.com/office/word/2018/wordml" xmlns:w16sdtdh="http://schemas.microsoft.com/office/word/2020/wordml/sdtdatahash" xmlns:w16se="http://schemas.microsoft.com/office/word/2015/wordml/symex" xmlns:wpg="http://schemas.microsoft.com/office/word/2010/wordprocessingGroup" xmlns:wpi="http://schemas.microsoft.com/office/word/2010/wordprocessingInk" xmlns:wne="http://schemas.microsoft.com/office/word/2006/wordml" xmlns:wps="http://schemas.microsoft.com/office/word/2010/wordprocessingShape" mc:Ignorable="w14 w15 w16se w16cid w16 w16cex w16sdtdh wp14">
+  <w:endnote w:type="separator" w:id="-1">
+    <w:p>
+      <w:pPr>
+        <w:spacing w:after="0"/>
+      </w:pPr>
+      <w:r>
+        <w:separator/>
+      </w:r>
+    </w:p>
+  </w:endnote>
+  <w:endnote w:type="continuationSeparator" w:id="0">
+    <w:p>
+      <w:pPr>
+        <w:spacing w:after="0"/>
+      </w:pPr>
+      <w:r>
+        <w:continuationSeparator/>
+      </w:r>
+    </w:p>
+  </w:endnote>
+</w:endnotes>
+</file>
+
+<file path=word/footer1.xml><?xml version="1.0" encoding="utf-8"?>
+<w:ftr xmlns:wpc="http://schemas.microsoft.com/office/word/2010/wordprocessingCanvas" xmlns:cx="http://schemas.microsoft.com/office/drawing/2014/chartex" xmlns:cx1="http://schemas.microsoft.com/office/drawing/2015/9/8/chartex" xmlns:cx2="http://schemas.microsoft.com/office/drawing/2015/10/21/chartex" xmlns:cx3="http://schemas.microsoft.com/office/drawing/2016/5/9/chartex" xmlns:cx4="http://schemas.microsoft.com/office/drawing/2016/5/10/chartex" xmlns:cx5="http://schemas.microsoft.com/office/drawing/2016/5/11/chartex" xmlns:cx6="http://schemas.microsoft.com/office/drawing/2016/5/12/chartex" xmlns:cx7="http://schemas.microsoft.com/office/drawing/2016/5/13/chartex" xmlns:cx8="http://schemas.microsoft.com/office/drawing/2016/5/14/chartex" xmlns:mc="http://schemas.openxmlformats.org/markup-compatibility/2006" xmlns:aink="http://schemas.microsoft.com/office/drawing/2016/ink" xmlns:am3d="http://schemas.microsoft.com/office/drawing/2017/model3d" xmlns:o="urn:schemas-microsoft-com:office:office" xmlns:r="http://schemas.openxmlformats.org/officeDocument/2006/relationships" xmlns:m="http://schemas.openxmlformats.org/officeDocument/2006/math" xmlns:v="urn:schemas-microsoft-com:vml" xmlns:wp14="http://schemas.microsoft.com/office/word/2010/wordprocessingDrawing" xmlns:wp="http://schemas.openxmlformats.org/drawingml/2006/wordprocessingDrawing" xmlns:w10="urn:schemas-microsoft-com:office:word" xmlns:w="http://schemas.openxmlformats.org/wordprocessingml/2006/main" xmlns:w14="http://schemas.microsoft.com/office/word/2010/wordml" xmlns:w15="http://schemas.microsoft.com/office/word/2012/wordml" xmlns:w16cex="http://schemas.microsoft.com/office/word/2018/wordml/cex" xmlns:w16cid="http://schemas.microsoft.com/office/word/2016/wordml/cid" xmlns:w16="http://schemas.microsoft.com/office/word/2018/wordml" xmlns:w16sdtdh="http://schemas.microsoft.com/office/word/2020/wordml/sdtdatahash" xmlns:w16se="http://schemas.microsoft.com/office/word/2015/wordml/symex" xmlns:wpg="http://schemas.microsoft.com/office/word/2010/wordprocessingGroup" xmlns:wpi="http://schemas.microsoft.com/office/word/2010/wordprocessingInk" xmlns:wne="http://schemas.microsoft.com/office/word/2006/wordml" xmlns:wps="http://schemas.microsoft.com/office/word/2010/wordprocessingShape" mc:Ignorable="w14 w15 w16se w16cid w16 w16cex w16sdtdh wp14">
+  <w:p>
+    <w:pPr>
+      <w:pStyle w:val="Pieddepage"/>
+      <w:jc w:val="center"/>
+      <w:rPr>
+        <w:caps/>
+        <w:color w:val="000000" w:themeColor="text1"/>
+      </w:rPr>
+    </w:pPr>
+    <w:r>
+      <w:rPr>
+        <w:caps/>
+        <w:color w:val="000000" w:themeColor="text1"/>
+      </w:rPr>
+      <w:fldChar w:fldCharType="begin"/>
+    </w:r>
+    <w:r>
+      <w:rPr>
+        <w:caps/>
+        <w:color w:val="000000" w:themeColor="text1"/>
+      </w:rPr>
+      <w:instrText>PAGE   \* MERGEFORMAT</w:instrText>
+    </w:r>
+    <w:r>
+      <w:rPr>
+        <w:caps/>
+        <w:color w:val="000000" w:themeColor="text1"/>
+      </w:rPr>
+      <w:fldChar w:fldCharType="separate"/>
+    </w:r>
+    <w:r>
+      <w:rPr>
+        <w:caps/>
+        <w:color w:val="000000" w:themeColor="text1"/>
+      </w:rPr>
+      <w:t>2</w:t>
+    </w:r>
+    <w:r>
+      <w:rPr>
+        <w:caps/>
+        <w:color w:val="000000" w:themeColor="text1"/>
+      </w:rPr>
+      <w:fldChar w:fldCharType="end"/>
+    </w:r>
+  </w:p>
+  <w:p>
+    <w:pPr>
+      <w:pStyle w:val="Pieddepage"/>
+    </w:pPr>
+  </w:p>
+</w:ftr>
+</file>
+
+<file path=word/footnotes.xml><?xml version="1.0" encoding="utf-8"?>
+<w:footnotes xmlns:wpc="http://schemas.microsoft.com/office/word/2010/wordprocessingCanvas" xmlns:cx="http://schemas.microsoft.com/office/drawing/2014/chartex" xmlns:cx1="http://schemas.microsoft.com/office/drawing/2015/9/8/chartex" xmlns:cx2="http://schemas.microsoft.com/office/drawing/2015/10/21/chartex" xmlns:cx3="http://schemas.microsoft.com/office/drawing/2016/5/9/chartex" xmlns:cx4="http://schemas.microsoft.com/office/drawing/2016/5/10/chartex" xmlns:cx5="http://schemas.microsoft.com/office/drawing/2016/5/11/chartex" xmlns:cx6="http://schemas.microsoft.com/office/drawing/2016/5/12/chartex" xmlns:cx7="http://schemas.microsoft.com/office/drawing/2016/5/13/chartex" xmlns:cx8="http://schemas.microsoft.com/office/drawing/2016/5/14/chartex" xmlns:mc="http://schemas.openxmlformats.org/markup-compatibility/2006" xmlns:aink="http://schemas.microsoft.com/office/drawing/2016/ink" xmlns:am3d="http://schemas.microsoft.com/office/drawing/2017/model3d" xmlns:o="urn:schemas-microsoft-com:office:office" xmlns:r="http://schemas.openxmlformats.org/officeDocument/2006/relationships" xmlns:m="http://schemas.openxmlformats.org/officeDocument/2006/math" xmlns:v="urn:schemas-microsoft-com:vml" xmlns:wp14="http://schemas.microsoft.com/office/word/2010/wordprocessingDrawing" xmlns:wp="http://schemas.openxmlformats.org/drawingml/2006/wordprocessingDrawing" xmlns:w10="urn:schemas-microsoft-com:office:word" xmlns:w="http://schemas.openxmlformats.org/wordprocessingml/2006/main" xmlns:w14="http://schemas.microsoft.com/office/word/2010/wordml" xmlns:w15="http://schemas.microsoft.com/office/word/2012/wordml" xmlns:w16cex="http://schemas.microsoft.com/office/word/2018/wordml/cex" xmlns:w16cid="http://schemas.microsoft.com/office/word/2016/wordml/cid" xmlns:w16="http://schemas.microsoft.com/office/word/2018/wordml" xmlns:w16sdtdh="http://schemas.microsoft.com/office/word/2020/wordml/sdtdatahash" xmlns:w16se="http://schemas.microsoft.com/office/word/2015/wordml/symex" xmlns:wpg="http://schemas.microsoft.com/office/word/2010/wordprocessingGroup" xmlns:wpi="http://schemas.microsoft.com/office/word/2010/wordprocessingInk" xmlns:wne="http://schemas.microsoft.com/office/word/2006/wordml" xmlns:wps="http://schemas.microsoft.com/office/word/2010/wordprocessingShape" mc:Ignorable="w14 w15 w16se w16cid w16 w16cex w16sdtdh wp14">
+  <w:footnote w:type="separator" w:id="-1">
+    <w:p>
+      <w:pPr>
+        <w:spacing w:after="0"/>
+      </w:pPr>
+      <w:r>
+        <w:separator/>
+      </w:r>
+    </w:p>
+  </w:footnote>
+  <w:footnote w:type="continuationSeparator" w:id="0">
+    <w:p>
+      <w:pPr>
+        <w:spacing w:after="0"/>
+      </w:pPr>
+      <w:r>
+        <w:continuationSeparator/>
+      </w:r>
+    </w:p>
+  </w:footnote>
+</w:footnotes>
 </file>
 
 <file path=word/numbering.xml><?xml version="1.0" encoding="utf-8"?>
@@ -2894,6 +3269,62 @@
       <w:lang w:val="fr" w:eastAsia="fr-FR"/>
     </w:rPr>
   </w:style>
+  <w:style w:type="paragraph" w:styleId="En-tte">
+    <w:name w:val="header"/>
+    <w:basedOn w:val="Normal"/>
+    <w:link w:val="En-tteCar"/>
+    <w:uiPriority w:val="99"/>
+    <w:unhideWhenUsed/>
+    <w:rsid w:val="00946427"/>
+    <w:pPr>
+      <w:tabs>
+        <w:tab w:val="center" w:pos="4536"/>
+        <w:tab w:val="right" w:pos="9072"/>
+      </w:tabs>
+      <w:spacing w:after="0"/>
+    </w:pPr>
+  </w:style>
+  <w:style w:type="character" w:customStyle="1" w:styleId="En-tteCar">
+    <w:name w:val="En-tête Car"/>
+    <w:basedOn w:val="Policepardfaut"/>
+    <w:link w:val="En-tte"/>
+    <w:uiPriority w:val="99"/>
+    <w:rsid w:val="00946427"/>
+  </w:style>
+  <w:style w:type="paragraph" w:styleId="Pieddepage">
+    <w:name w:val="footer"/>
+    <w:basedOn w:val="Normal"/>
+    <w:link w:val="PieddepageCar"/>
+    <w:uiPriority w:val="99"/>
+    <w:unhideWhenUsed/>
+    <w:rsid w:val="00946427"/>
+    <w:pPr>
+      <w:tabs>
+        <w:tab w:val="center" w:pos="4536"/>
+        <w:tab w:val="right" w:pos="9072"/>
+      </w:tabs>
+      <w:spacing w:after="0"/>
+    </w:pPr>
+  </w:style>
+  <w:style w:type="character" w:customStyle="1" w:styleId="PieddepageCar">
+    <w:name w:val="Pied de page Car"/>
+    <w:basedOn w:val="Policepardfaut"/>
+    <w:link w:val="Pieddepage"/>
+    <w:uiPriority w:val="99"/>
+    <w:rsid w:val="00946427"/>
+  </w:style>
+  <w:style w:type="character" w:styleId="Mentionnonrsolue">
+    <w:name w:val="Unresolved Mention"/>
+    <w:basedOn w:val="Policepardfaut"/>
+    <w:uiPriority w:val="99"/>
+    <w:semiHidden/>
+    <w:unhideWhenUsed/>
+    <w:rsid w:val="00D64B5B"/>
+    <w:rPr>
+      <w:color w:val="605E5C"/>
+      <w:shd w:val="clear" w:color="auto" w:fill="E1DFDD"/>
+    </w:rPr>
+  </w:style>
 </w:styles>
 </file>
 

</xml_diff>